<commit_message>
environment changes, before doctor checking
</commit_message>
<xml_diff>
--- a/PS 8-9/BSK-sprawozdanie-PS-8-9.docx
+++ b/PS 8-9/BSK-sprawozdanie-PS-8-9.docx
@@ -34,52 +34,14 @@
           <w:sz w:val="52"/>
         </w:rPr>
       </w:pPr>
-      <w:proofErr w:type="spellStart"/>
       <w:r>
         <w:rPr>
           <w:rFonts w:cs="Times New Roman"/>
           <w:i/>
           <w:sz w:val="52"/>
         </w:rPr>
-        <w:t>Bezpieczeństwo</w:t>
-      </w:r>
-      <w:proofErr w:type="spellEnd"/>
-      <w:r>
-        <w:rPr>
-          <w:rFonts w:cs="Times New Roman"/>
-          <w:i/>
-          <w:sz w:val="52"/>
-        </w:rPr>
-        <w:t xml:space="preserve"> </w:t>
-      </w:r>
-      <w:proofErr w:type="spellStart"/>
-      <w:r>
-        <w:rPr>
-          <w:rFonts w:cs="Times New Roman"/>
-          <w:i/>
-          <w:sz w:val="52"/>
-        </w:rPr>
-        <w:t>Sieci</w:t>
-      </w:r>
-      <w:proofErr w:type="spellEnd"/>
-      <w:r>
-        <w:rPr>
-          <w:rFonts w:cs="Times New Roman"/>
-          <w:i/>
-          <w:sz w:val="52"/>
-        </w:rPr>
-        <w:t xml:space="preserve"> </w:t>
-      </w:r>
-      <w:proofErr w:type="spellStart"/>
-      <w:r>
-        <w:rPr>
-          <w:rFonts w:cs="Times New Roman"/>
-          <w:i/>
-          <w:sz w:val="52"/>
-        </w:rPr>
-        <w:t>Komputerowych</w:t>
-      </w:r>
-      <w:proofErr w:type="spellEnd"/>
+        <w:t>Bezpieczeństwo Sieci Komputerowych</w:t>
+      </w:r>
     </w:p>
     <w:p>
       <w:pPr>
@@ -91,37 +53,12 @@
           <w:sz w:val="44"/>
         </w:rPr>
       </w:pPr>
-      <w:proofErr w:type="spellStart"/>
       <w:r>
         <w:rPr>
           <w:rFonts w:cs="Times New Roman"/>
           <w:sz w:val="44"/>
         </w:rPr>
-        <w:t>Pracownia</w:t>
-      </w:r>
-      <w:proofErr w:type="spellEnd"/>
-      <w:r>
-        <w:rPr>
-          <w:rFonts w:cs="Times New Roman"/>
-          <w:sz w:val="44"/>
-        </w:rPr>
-        <w:t xml:space="preserve"> </w:t>
-      </w:r>
-      <w:proofErr w:type="spellStart"/>
-      <w:r>
-        <w:rPr>
-          <w:rFonts w:cs="Times New Roman"/>
-          <w:sz w:val="44"/>
-        </w:rPr>
-        <w:t>Specjalistyczna</w:t>
-      </w:r>
-      <w:proofErr w:type="spellEnd"/>
-      <w:r>
-        <w:rPr>
-          <w:rFonts w:cs="Times New Roman"/>
-          <w:sz w:val="44"/>
-        </w:rPr>
-        <w:t xml:space="preserve"> 8-9</w:t>
+        <w:t>Pracownia Specjalistyczna 8-9</w:t>
       </w:r>
     </w:p>
     <w:p>
@@ -228,7 +165,6 @@
           <w:lang w:val="en-GB"/>
         </w:rPr>
       </w:pPr>
-      <w:proofErr w:type="spellStart"/>
       <w:r>
         <w:rPr>
           <w:rFonts w:cs="Times New Roman"/>
@@ -237,7 +173,6 @@
         </w:rPr>
         <w:t>Temat</w:t>
       </w:r>
-      <w:proofErr w:type="spellEnd"/>
       <w:r>
         <w:rPr>
           <w:rFonts w:cs="Times New Roman"/>
@@ -258,15 +193,7 @@
           <w:b/>
           <w:sz w:val="36"/>
         </w:rPr>
-        <w:t>WSTĘ</w:t>
-      </w:r>
-      <w:r>
-        <w:rPr>
-          <w:rFonts w:cs="Times New Roman"/>
-          <w:b/>
-          <w:sz w:val="36"/>
-        </w:rPr>
-        <w:t>P DO OPENWRT. SECURE SHELL (SSH).</w:t>
+        <w:t>WSTĘP DO OPENWRT. SECURE SHELL (SSH).</w:t>
       </w:r>
     </w:p>
     <w:p>
@@ -295,7 +222,6 @@
           <w:szCs w:val="26"/>
         </w:rPr>
       </w:pPr>
-      <w:proofErr w:type="spellStart"/>
       <w:r>
         <w:rPr>
           <w:rFonts w:cs="Times New Roman"/>
@@ -303,17 +229,7 @@
           <w:sz w:val="28"/>
           <w:szCs w:val="26"/>
         </w:rPr>
-        <w:t>Wykonanie</w:t>
-      </w:r>
-      <w:proofErr w:type="spellEnd"/>
-      <w:r>
-        <w:rPr>
-          <w:rFonts w:cs="Times New Roman"/>
-          <w:bCs/>
-          <w:sz w:val="28"/>
-          <w:szCs w:val="26"/>
-        </w:rPr>
-        <w:t>:</w:t>
+        <w:t>Wykonanie:</w:t>
       </w:r>
     </w:p>
     <w:p>
@@ -341,7 +257,6 @@
         </w:rPr>
         <w:t>Bus</w:t>
       </w:r>
-      <w:proofErr w:type="spellStart"/>
       <w:r>
         <w:rPr>
           <w:rFonts w:cs="Times New Roman"/>
@@ -351,27 +266,24 @@
           <w:szCs w:val="26"/>
           <w:lang w:val="pl-PL"/>
         </w:rPr>
-        <w:t>łowski</w:t>
-      </w:r>
-      <w:proofErr w:type="spellEnd"/>
-      <w:r>
+        <w:t>łowski Tomasz</w:t>
+      </w:r>
+    </w:p>
+    <w:p>
+      <w:pPr>
+        <w:pStyle w:val="Standard"/>
+        <w:spacing w:line="360" w:lineRule="auto"/>
+        <w:ind w:left="2268" w:hanging="2268"/>
+        <w:jc w:val="center"/>
         <w:rPr>
           <w:rFonts w:cs="Times New Roman"/>
           <w:b/>
           <w:bCs/>
           <w:sz w:val="28"/>
           <w:szCs w:val="26"/>
-          <w:lang w:val="pl-PL"/>
-        </w:rPr>
-        <w:t xml:space="preserve"> Tomasz</w:t>
-      </w:r>
-    </w:p>
-    <w:p>
-      <w:pPr>
-        <w:pStyle w:val="Standard"/>
-        <w:spacing w:line="360" w:lineRule="auto"/>
-        <w:ind w:left="2268" w:hanging="2268"/>
-        <w:jc w:val="center"/>
+        </w:rPr>
+      </w:pPr>
+      <w:r>
         <w:rPr>
           <w:rFonts w:cs="Times New Roman"/>
           <w:b/>
@@ -379,9 +291,15 @@
           <w:sz w:val="28"/>
           <w:szCs w:val="26"/>
         </w:rPr>
-      </w:pPr>
-      <w:proofErr w:type="spellStart"/>
-      <w:r>
+        <w:t>Suchwałko Tomasz</w:t>
+      </w:r>
+    </w:p>
+    <w:p>
+      <w:pPr>
+        <w:pStyle w:val="Standard"/>
+        <w:spacing w:line="360" w:lineRule="auto"/>
+        <w:ind w:left="2268" w:hanging="2268"/>
+        <w:jc w:val="center"/>
         <w:rPr>
           <w:rFonts w:cs="Times New Roman"/>
           <w:b/>
@@ -389,10 +307,34 @@
           <w:sz w:val="28"/>
           <w:szCs w:val="26"/>
         </w:rPr>
-        <w:t>Suchwałko</w:t>
-      </w:r>
-      <w:proofErr w:type="spellEnd"/>
-      <w:r>
+      </w:pPr>
+    </w:p>
+    <w:p>
+      <w:pPr>
+        <w:pStyle w:val="Standard"/>
+        <w:spacing w:line="360" w:lineRule="auto"/>
+        <w:rPr>
+          <w:rFonts w:cs="Times New Roman"/>
+          <w:sz w:val="28"/>
+        </w:rPr>
+      </w:pPr>
+    </w:p>
+    <w:p>
+      <w:pPr>
+        <w:pStyle w:val="Standard"/>
+        <w:spacing w:line="360" w:lineRule="auto"/>
+        <w:rPr>
+          <w:rFonts w:cs="Times New Roman"/>
+          <w:sz w:val="28"/>
+        </w:rPr>
+      </w:pPr>
+    </w:p>
+    <w:p>
+      <w:pPr>
+        <w:pStyle w:val="Standard"/>
+        <w:spacing w:line="360" w:lineRule="auto"/>
+        <w:ind w:left="2268" w:hanging="2268"/>
+        <w:jc w:val="center"/>
         <w:rPr>
           <w:rFonts w:cs="Times New Roman"/>
           <w:b/>
@@ -400,15 +342,15 @@
           <w:sz w:val="28"/>
           <w:szCs w:val="26"/>
         </w:rPr>
-        <w:t xml:space="preserve"> Tomasz</w:t>
-      </w:r>
-    </w:p>
-    <w:p>
-      <w:pPr>
-        <w:pStyle w:val="Standard"/>
-        <w:spacing w:line="360" w:lineRule="auto"/>
-        <w:ind w:left="2268" w:hanging="2268"/>
-        <w:jc w:val="center"/>
+      </w:pPr>
+      <w:r>
+        <w:rPr>
+          <w:rFonts w:cs="Times New Roman"/>
+          <w:sz w:val="28"/>
+        </w:rPr>
+        <w:t xml:space="preserve">Prowadzący zajęcia:  </w:t>
+      </w:r>
+      <w:r>
         <w:rPr>
           <w:rFonts w:cs="Times New Roman"/>
           <w:b/>
@@ -416,130 +358,8 @@
           <w:sz w:val="28"/>
           <w:szCs w:val="26"/>
         </w:rPr>
-      </w:pPr>
-    </w:p>
-    <w:p>
-      <w:pPr>
-        <w:pStyle w:val="Standard"/>
-        <w:spacing w:line="360" w:lineRule="auto"/>
-        <w:rPr>
-          <w:rFonts w:cs="Times New Roman"/>
-          <w:sz w:val="28"/>
-        </w:rPr>
-      </w:pPr>
-    </w:p>
-    <w:p>
-      <w:pPr>
-        <w:pStyle w:val="Standard"/>
-        <w:spacing w:line="360" w:lineRule="auto"/>
-        <w:rPr>
-          <w:rFonts w:cs="Times New Roman"/>
-          <w:sz w:val="28"/>
-        </w:rPr>
-      </w:pPr>
-    </w:p>
-    <w:p>
-      <w:pPr>
-        <w:pStyle w:val="Standard"/>
-        <w:spacing w:line="360" w:lineRule="auto"/>
-        <w:ind w:left="2268" w:hanging="2268"/>
-        <w:jc w:val="center"/>
-        <w:rPr>
-          <w:rFonts w:cs="Times New Roman"/>
-          <w:b/>
-          <w:bCs/>
-          <w:sz w:val="28"/>
-          <w:szCs w:val="26"/>
-        </w:rPr>
-      </w:pPr>
-      <w:proofErr w:type="spellStart"/>
-      <w:r>
-        <w:rPr>
-          <w:rFonts w:cs="Times New Roman"/>
-          <w:sz w:val="28"/>
-        </w:rPr>
-        <w:t>Prowadzący</w:t>
-      </w:r>
-      <w:proofErr w:type="spellEnd"/>
-      <w:r>
-        <w:rPr>
-          <w:rFonts w:cs="Times New Roman"/>
-          <w:sz w:val="28"/>
-        </w:rPr>
-        <w:t xml:space="preserve"> </w:t>
-      </w:r>
-      <w:proofErr w:type="spellStart"/>
-      <w:r>
-        <w:rPr>
-          <w:rFonts w:cs="Times New Roman"/>
-          <w:sz w:val="28"/>
-        </w:rPr>
-        <w:t>zajęcia</w:t>
-      </w:r>
-      <w:proofErr w:type="spellEnd"/>
-      <w:r>
-        <w:rPr>
-          <w:rFonts w:cs="Times New Roman"/>
-          <w:sz w:val="28"/>
-        </w:rPr>
-        <w:t xml:space="preserve">:  </w:t>
-      </w:r>
-      <w:proofErr w:type="spellStart"/>
-      <w:r>
-        <w:rPr>
-          <w:rFonts w:cs="Times New Roman"/>
-          <w:b/>
-          <w:bCs/>
-          <w:sz w:val="28"/>
-          <w:szCs w:val="26"/>
-        </w:rPr>
-        <w:t>dr</w:t>
-      </w:r>
-      <w:proofErr w:type="spellEnd"/>
-      <w:r>
-        <w:rPr>
-          <w:rFonts w:cs="Times New Roman"/>
-          <w:b/>
-          <w:bCs/>
-          <w:sz w:val="28"/>
-          <w:szCs w:val="26"/>
-        </w:rPr>
-        <w:t xml:space="preserve"> </w:t>
-      </w:r>
-      <w:proofErr w:type="spellStart"/>
-      <w:r>
-        <w:rPr>
-          <w:rFonts w:cs="Times New Roman"/>
-          <w:b/>
-          <w:bCs/>
-          <w:sz w:val="28"/>
-          <w:szCs w:val="26"/>
-        </w:rPr>
-        <w:t>inż</w:t>
-      </w:r>
-      <w:proofErr w:type="spellEnd"/>
-      <w:r>
-        <w:rPr>
-          <w:rFonts w:cs="Times New Roman"/>
-          <w:b/>
-          <w:bCs/>
-          <w:sz w:val="28"/>
-          <w:szCs w:val="26"/>
-        </w:rPr>
-        <w:t xml:space="preserve">. Maciej </w:t>
-      </w:r>
-      <w:proofErr w:type="spellStart"/>
-      <w:r>
-        <w:rPr>
-          <w:rFonts w:cs="Times New Roman"/>
-          <w:b/>
-          <w:bCs/>
-          <w:sz w:val="28"/>
-          <w:szCs w:val="26"/>
-        </w:rPr>
-        <w:t>Brzozowski</w:t>
-      </w:r>
-      <w:proofErr w:type="spellEnd"/>
+        <w:t>dr inż. Maciej Brzozowski</w:t>
+      </w:r>
     </w:p>
     <w:p>
       <w:pPr>
@@ -938,7 +758,7 @@
           <w:sz w:val="32"/>
           <w:szCs w:val="32"/>
         </w:rPr>
-        <w:t xml:space="preserve">Środowisko, framework i </w:t>
+        <w:t>Środowisko</w:t>
       </w:r>
       <w:r>
         <w:rPr>
@@ -947,7 +767,27 @@
           <w:sz w:val="32"/>
           <w:szCs w:val="32"/>
         </w:rPr>
-        <w:t>język implementacji zadań</w:t>
+        <w:t xml:space="preserve"> </w:t>
+      </w:r>
+      <w:r>
+        <w:rPr>
+          <w:rFonts w:ascii="Times New Roman" w:hAnsi="Times New Roman" w:cs="Times New Roman"/>
+          <w:b/>
+          <w:sz w:val="32"/>
+          <w:szCs w:val="32"/>
+        </w:rPr>
+        <w:t>wykonanych</w:t>
+      </w:r>
+      <w:bookmarkStart w:id="0" w:name="_GoBack"/>
+      <w:bookmarkEnd w:id="0"/>
+      <w:r>
+        <w:rPr>
+          <w:rFonts w:ascii="Times New Roman" w:hAnsi="Times New Roman" w:cs="Times New Roman"/>
+          <w:b/>
+          <w:sz w:val="32"/>
+          <w:szCs w:val="32"/>
+        </w:rPr>
+        <w:t xml:space="preserve"> zadań</w:t>
       </w:r>
       <w:r>
         <w:rPr>
@@ -966,8 +806,6 @@
           <w:ilvl w:val="0"/>
           <w:numId w:val="15"/>
         </w:numPr>
-        <w:spacing w:line="336" w:lineRule="auto"/>
-        <w:ind w:left="714" w:hanging="357"/>
         <w:rPr>
           <w:rFonts w:ascii="Times New Roman" w:hAnsi="Times New Roman" w:cs="Times New Roman"/>
           <w:sz w:val="24"/>
@@ -980,7 +818,7 @@
           <w:sz w:val="24"/>
           <w:szCs w:val="24"/>
         </w:rPr>
-        <w:t>Microsoft Visual Studio Enterprise 2015 (Version 14.0.25431.01 Update 3)</w:t>
+        <w:t xml:space="preserve">System </w:t>
       </w:r>
       <w:r>
         <w:rPr>
@@ -988,31 +826,23 @@
           <w:sz w:val="24"/>
           <w:szCs w:val="24"/>
         </w:rPr>
-        <w:t>.</w:t>
-      </w:r>
-    </w:p>
-    <w:p>
-      <w:pPr>
-        <w:pStyle w:val="Akapitzlist"/>
-        <w:numPr>
-          <w:ilvl w:val="0"/>
-          <w:numId w:val="15"/>
-        </w:numPr>
-        <w:spacing w:line="336" w:lineRule="auto"/>
-        <w:ind w:left="714" w:hanging="357"/>
+        <w:t xml:space="preserve">Windows 10 z zainstalowanym programem Oracle VM </w:t>
+      </w:r>
+      <w:r>
         <w:rPr>
           <w:rFonts w:ascii="Times New Roman" w:hAnsi="Times New Roman" w:cs="Times New Roman"/>
           <w:sz w:val="24"/>
           <w:szCs w:val="24"/>
         </w:rPr>
-      </w:pPr>
+        <w:t xml:space="preserve">VirtualBox </w:t>
+      </w:r>
       <w:r>
         <w:rPr>
           <w:rFonts w:ascii="Times New Roman" w:hAnsi="Times New Roman" w:cs="Times New Roman"/>
           <w:sz w:val="24"/>
           <w:szCs w:val="24"/>
         </w:rPr>
-        <w:t>Microsoft .NET Framework (Version 4.6.01586)</w:t>
+        <w:t>5.1.18</w:t>
       </w:r>
       <w:r>
         <w:rPr>
@@ -1020,45 +850,7 @@
           <w:sz w:val="24"/>
           <w:szCs w:val="24"/>
         </w:rPr>
-        <w:t>.</w:t>
-      </w:r>
-    </w:p>
-    <w:p>
-      <w:pPr>
-        <w:pStyle w:val="Akapitzlist"/>
-        <w:numPr>
-          <w:ilvl w:val="0"/>
-          <w:numId w:val="15"/>
-        </w:numPr>
-        <w:rPr>
-          <w:rFonts w:ascii="Times New Roman" w:hAnsi="Times New Roman" w:cs="Times New Roman"/>
-          <w:sz w:val="24"/>
-          <w:szCs w:val="24"/>
-        </w:rPr>
-      </w:pPr>
-      <w:r>
-        <w:rPr>
-          <w:rFonts w:ascii="Times New Roman" w:hAnsi="Times New Roman" w:cs="Times New Roman"/>
-          <w:sz w:val="24"/>
-          <w:szCs w:val="24"/>
-        </w:rPr>
-        <w:t>C# 6</w:t>
-      </w:r>
-      <w:r>
-        <w:rPr>
-          <w:rFonts w:ascii="Times New Roman" w:hAnsi="Times New Roman" w:cs="Times New Roman"/>
-          <w:sz w:val="24"/>
-          <w:szCs w:val="24"/>
-        </w:rPr>
-        <w:t>.0</w:t>
-      </w:r>
-      <w:r>
-        <w:rPr>
-          <w:rFonts w:ascii="Times New Roman" w:hAnsi="Times New Roman" w:cs="Times New Roman"/>
-          <w:sz w:val="24"/>
-          <w:szCs w:val="24"/>
-        </w:rPr>
-        <w:t>.</w:t>
+        <w:t>, a w nim zamontowane dwie maszyny wirtualne OpenWRT.</w:t>
       </w:r>
     </w:p>
     <w:p>
@@ -1173,6 +965,15 @@
         </w:rPr>
         <w:t>3, 4, 5</w:t>
       </w:r>
+    </w:p>
+    <w:p>
+      <w:pPr>
+        <w:rPr>
+          <w:rFonts w:ascii="Times New Roman" w:hAnsi="Times New Roman" w:cs="Times New Roman"/>
+          <w:sz w:val="24"/>
+          <w:szCs w:val="24"/>
+        </w:rPr>
+      </w:pPr>
     </w:p>
     <w:p>
       <w:pPr>
@@ -1211,22 +1012,21 @@
           <w:numId w:val="24"/>
         </w:numPr>
         <w:ind w:left="426"/>
-        <w:rPr>
-          <w:rFonts w:ascii="Times New Roman" w:hAnsi="Times New Roman" w:cs="Times New Roman"/>
-          <w:sz w:val="24"/>
-          <w:szCs w:val="20"/>
-        </w:rPr>
-      </w:pPr>
-      <w:r>
-        <w:rPr>
-          <w:rFonts w:ascii="Times New Roman" w:hAnsi="Times New Roman" w:cs="Times New Roman"/>
-          <w:sz w:val="24"/>
-          <w:szCs w:val="20"/>
-        </w:rPr>
-        <w:t>Skonfiguruj dwie maszyny wirtualne OpenWrt w VirtualBox’ie zgodnie ze schematem powyżej. Sprawdź czy obie maszyny wirtualne mają dostęp do internetu. Więcej informacji na stronie projektu.</w:t>
-      </w:r>
-      <w:bookmarkStart w:id="0" w:name="_GoBack"/>
-      <w:bookmarkEnd w:id="0"/>
+        <w:jc w:val="both"/>
+        <w:rPr>
+          <w:rFonts w:ascii="Times New Roman" w:hAnsi="Times New Roman" w:cs="Times New Roman"/>
+          <w:sz w:val="28"/>
+          <w:szCs w:val="28"/>
+        </w:rPr>
+      </w:pPr>
+      <w:r>
+        <w:rPr>
+          <w:rFonts w:ascii="Times New Roman" w:hAnsi="Times New Roman" w:cs="Times New Roman"/>
+          <w:sz w:val="28"/>
+          <w:szCs w:val="28"/>
+        </w:rPr>
+        <w:t>Skonfiguruj dwie maszyny wirtualne OpenWrt w VirtualBox’ie zgodnie ze schematem. Sprawdź czy obie maszyny wirtualne mają dostęp do internetu. Więcej informacji na stronie projektu.</w:t>
+      </w:r>
     </w:p>
     <w:p>
       <w:pPr>
@@ -1234,15 +1034,15 @@
         <w:ind w:left="426"/>
         <w:rPr>
           <w:rFonts w:ascii="Times New Roman" w:hAnsi="Times New Roman" w:cs="Times New Roman"/>
-          <w:sz w:val="24"/>
-          <w:szCs w:val="20"/>
-        </w:rPr>
-      </w:pPr>
-      <w:r>
-        <w:rPr>
-          <w:rFonts w:ascii="Times New Roman" w:hAnsi="Times New Roman" w:cs="Times New Roman"/>
-          <w:sz w:val="24"/>
-          <w:szCs w:val="20"/>
+          <w:sz w:val="28"/>
+          <w:szCs w:val="28"/>
+        </w:rPr>
+      </w:pPr>
+      <w:r>
+        <w:rPr>
+          <w:rFonts w:ascii="Times New Roman" w:hAnsi="Times New Roman" w:cs="Times New Roman"/>
+          <w:sz w:val="28"/>
+          <w:szCs w:val="28"/>
         </w:rPr>
         <w:t>Opis interfejsów:</w:t>
       </w:r>
@@ -1257,15 +1057,15 @@
         <w:ind w:left="993"/>
         <w:rPr>
           <w:rFonts w:ascii="Times New Roman" w:hAnsi="Times New Roman" w:cs="Times New Roman"/>
-          <w:sz w:val="24"/>
-          <w:szCs w:val="20"/>
-        </w:rPr>
-      </w:pPr>
-      <w:r>
-        <w:rPr>
-          <w:rFonts w:ascii="Times New Roman" w:hAnsi="Times New Roman" w:cs="Times New Roman"/>
-          <w:sz w:val="24"/>
-          <w:szCs w:val="20"/>
+          <w:sz w:val="28"/>
+          <w:szCs w:val="28"/>
+        </w:rPr>
+      </w:pPr>
+      <w:r>
+        <w:rPr>
+          <w:rFonts w:ascii="Times New Roman" w:hAnsi="Times New Roman" w:cs="Times New Roman"/>
+          <w:sz w:val="28"/>
+          <w:szCs w:val="28"/>
         </w:rPr>
         <w:t>Eth0 – wan (NAT), dhcp</w:t>
       </w:r>
@@ -1280,15 +1080,15 @@
         <w:ind w:left="993"/>
         <w:rPr>
           <w:rFonts w:ascii="Times New Roman" w:hAnsi="Times New Roman" w:cs="Times New Roman"/>
-          <w:sz w:val="24"/>
-          <w:szCs w:val="20"/>
-        </w:rPr>
-      </w:pPr>
-      <w:r>
-        <w:rPr>
-          <w:rFonts w:ascii="Times New Roman" w:hAnsi="Times New Roman" w:cs="Times New Roman"/>
-          <w:sz w:val="24"/>
-          <w:szCs w:val="20"/>
+          <w:sz w:val="28"/>
+          <w:szCs w:val="28"/>
+        </w:rPr>
+      </w:pPr>
+      <w:r>
+        <w:rPr>
+          <w:rFonts w:ascii="Times New Roman" w:hAnsi="Times New Roman" w:cs="Times New Roman"/>
+          <w:sz w:val="28"/>
+          <w:szCs w:val="28"/>
         </w:rPr>
         <w:t>Eth1 – lan(Internal), static, 192.168.0.1/24,</w:t>
       </w:r>
@@ -1303,22 +1103,21 @@
         <w:ind w:left="993"/>
         <w:rPr>
           <w:rFonts w:ascii="Times New Roman" w:hAnsi="Times New Roman" w:cs="Times New Roman"/>
-          <w:sz w:val="24"/>
-          <w:szCs w:val="20"/>
-        </w:rPr>
-      </w:pPr>
-      <w:r>
-        <w:rPr>
-          <w:rFonts w:ascii="Times New Roman" w:hAnsi="Times New Roman" w:cs="Times New Roman"/>
-          <w:sz w:val="24"/>
-          <w:szCs w:val="20"/>
+          <w:sz w:val="28"/>
+          <w:szCs w:val="28"/>
+        </w:rPr>
+      </w:pPr>
+      <w:r>
+        <w:rPr>
+          <w:rFonts w:ascii="Times New Roman" w:hAnsi="Times New Roman" w:cs="Times New Roman"/>
+          <w:sz w:val="28"/>
+          <w:szCs w:val="28"/>
         </w:rPr>
         <w:t>Eth2 – opcjonlnie można dodać interfejs typu Host Only Adapter</w:t>
       </w:r>
     </w:p>
     <w:p>
       <w:pPr>
-        <w:pStyle w:val="Akapitzlist"/>
         <w:rPr>
           <w:rFonts w:ascii="Times New Roman" w:hAnsi="Times New Roman" w:cs="Times New Roman"/>
           <w:b/>
@@ -1327,8 +1126,1507 @@
         </w:rPr>
       </w:pPr>
     </w:p>
+    <w:p>
+      <w:pPr>
+        <w:keepNext/>
+        <w:jc w:val="center"/>
+      </w:pPr>
+      <w:r>
+        <w:rPr>
+          <w:noProof/>
+          <w:lang w:val="pl-PL" w:eastAsia="pl-PL"/>
+        </w:rPr>
+        <w:drawing>
+          <wp:inline distT="0" distB="0" distL="0" distR="0" wp14:anchorId="22A04904" wp14:editId="7A1DD9DE">
+            <wp:extent cx="5245366" cy="3275463"/>
+            <wp:effectExtent l="0" t="0" r="0" b="1270"/>
+            <wp:docPr id="4" name="Obraz 4"/>
+            <wp:cNvGraphicFramePr>
+              <a:graphicFrameLocks xmlns:a="http://schemas.openxmlformats.org/drawingml/2006/main" noChangeAspect="1"/>
+            </wp:cNvGraphicFramePr>
+            <a:graphic xmlns:a="http://schemas.openxmlformats.org/drawingml/2006/main">
+              <a:graphicData uri="http://schemas.openxmlformats.org/drawingml/2006/picture">
+                <pic:pic xmlns:pic="http://schemas.openxmlformats.org/drawingml/2006/picture">
+                  <pic:nvPicPr>
+                    <pic:cNvPr id="1" name=""/>
+                    <pic:cNvPicPr/>
+                  </pic:nvPicPr>
+                  <pic:blipFill>
+                    <a:blip r:embed="rId9"/>
+                    <a:stretch>
+                      <a:fillRect/>
+                    </a:stretch>
+                  </pic:blipFill>
+                  <pic:spPr>
+                    <a:xfrm>
+                      <a:off x="0" y="0"/>
+                      <a:ext cx="5251906" cy="3279547"/>
+                    </a:xfrm>
+                    <a:prstGeom prst="rect">
+                      <a:avLst/>
+                    </a:prstGeom>
+                  </pic:spPr>
+                </pic:pic>
+              </a:graphicData>
+            </a:graphic>
+          </wp:inline>
+        </w:drawing>
+      </w:r>
+    </w:p>
+    <w:p>
+      <w:pPr>
+        <w:pStyle w:val="Legenda"/>
+        <w:jc w:val="center"/>
+      </w:pPr>
+      <w:r>
+        <w:t xml:space="preserve">Rysunek </w:t>
+      </w:r>
+      <w:r>
+        <w:fldChar w:fldCharType="begin"/>
+      </w:r>
+      <w:r>
+        <w:instrText xml:space="preserve"> SEQ Rysunek \* ARABIC </w:instrText>
+      </w:r>
+      <w:r>
+        <w:fldChar w:fldCharType="separate"/>
+      </w:r>
+      <w:r>
+        <w:rPr>
+          <w:noProof/>
+        </w:rPr>
+        <w:t>1</w:t>
+      </w:r>
+      <w:r>
+        <w:fldChar w:fldCharType="end"/>
+      </w:r>
+    </w:p>
+    <w:p>
+      <w:pPr>
+        <w:rPr>
+          <w:lang w:val="pl-PL"/>
+        </w:rPr>
+      </w:pPr>
+    </w:p>
+    <w:p>
+      <w:pPr>
+        <w:jc w:val="center"/>
+        <w:rPr>
+          <w:rFonts w:ascii="Times New Roman" w:hAnsi="Times New Roman" w:cs="Times New Roman"/>
+          <w:sz w:val="24"/>
+          <w:szCs w:val="32"/>
+        </w:rPr>
+      </w:pPr>
+      <w:r>
+        <w:rPr>
+          <w:rFonts w:ascii="Times New Roman" w:hAnsi="Times New Roman" w:cs="Times New Roman"/>
+          <w:sz w:val="24"/>
+          <w:szCs w:val="32"/>
+        </w:rPr>
+        <w:t>Skonfigurowaliśmy dwie maszyny wirtualne zgodnie ze schematem</w:t>
+      </w:r>
+      <w:r>
+        <w:rPr>
+          <w:rFonts w:ascii="Times New Roman" w:hAnsi="Times New Roman" w:cs="Times New Roman"/>
+          <w:sz w:val="24"/>
+          <w:szCs w:val="32"/>
+        </w:rPr>
+        <w:t>(Rysunek 1)</w:t>
+      </w:r>
+      <w:r>
+        <w:rPr>
+          <w:rFonts w:ascii="Times New Roman" w:hAnsi="Times New Roman" w:cs="Times New Roman"/>
+          <w:sz w:val="24"/>
+          <w:szCs w:val="32"/>
+        </w:rPr>
+        <w:t xml:space="preserve">. </w:t>
+      </w:r>
+      <w:r>
+        <w:rPr>
+          <w:rFonts w:ascii="Times New Roman" w:hAnsi="Times New Roman" w:cs="Times New Roman"/>
+          <w:sz w:val="24"/>
+          <w:szCs w:val="32"/>
+        </w:rPr>
+        <w:br/>
+      </w:r>
+      <w:r>
+        <w:rPr>
+          <w:rFonts w:ascii="Times New Roman" w:hAnsi="Times New Roman" w:cs="Times New Roman"/>
+          <w:sz w:val="24"/>
+          <w:szCs w:val="32"/>
+        </w:rPr>
+        <w:t>Sprawdziliśmy, czy obie mają dostęp do internetu.</w:t>
+      </w:r>
+    </w:p>
+    <w:p>
+      <w:pPr>
+        <w:jc w:val="center"/>
+        <w:rPr>
+          <w:rFonts w:ascii="Times New Roman" w:hAnsi="Times New Roman" w:cs="Times New Roman"/>
+          <w:sz w:val="24"/>
+          <w:szCs w:val="32"/>
+        </w:rPr>
+      </w:pPr>
+    </w:p>
+    <w:p>
+      <w:pPr>
+        <w:keepNext/>
+        <w:jc w:val="center"/>
+      </w:pPr>
+      <w:r>
+        <w:rPr>
+          <w:noProof/>
+          <w:lang w:val="pl-PL" w:eastAsia="pl-PL"/>
+        </w:rPr>
+        <w:drawing>
+          <wp:inline distT="0" distB="0" distL="0" distR="0" wp14:anchorId="24D7586F" wp14:editId="74686E77">
+            <wp:extent cx="5760720" cy="1163955"/>
+            <wp:effectExtent l="0" t="0" r="0" b="0"/>
+            <wp:docPr id="5" name="Obraz 5"/>
+            <wp:cNvGraphicFramePr>
+              <a:graphicFrameLocks xmlns:a="http://schemas.openxmlformats.org/drawingml/2006/main" noChangeAspect="1"/>
+            </wp:cNvGraphicFramePr>
+            <a:graphic xmlns:a="http://schemas.openxmlformats.org/drawingml/2006/main">
+              <a:graphicData uri="http://schemas.openxmlformats.org/drawingml/2006/picture">
+                <pic:pic xmlns:pic="http://schemas.openxmlformats.org/drawingml/2006/picture">
+                  <pic:nvPicPr>
+                    <pic:cNvPr id="1" name=""/>
+                    <pic:cNvPicPr/>
+                  </pic:nvPicPr>
+                  <pic:blipFill>
+                    <a:blip r:embed="rId10"/>
+                    <a:stretch>
+                      <a:fillRect/>
+                    </a:stretch>
+                  </pic:blipFill>
+                  <pic:spPr>
+                    <a:xfrm>
+                      <a:off x="0" y="0"/>
+                      <a:ext cx="5760720" cy="1163955"/>
+                    </a:xfrm>
+                    <a:prstGeom prst="rect">
+                      <a:avLst/>
+                    </a:prstGeom>
+                  </pic:spPr>
+                </pic:pic>
+              </a:graphicData>
+            </a:graphic>
+          </wp:inline>
+        </w:drawing>
+      </w:r>
+    </w:p>
+    <w:p>
+      <w:pPr>
+        <w:pStyle w:val="Legenda"/>
+        <w:jc w:val="center"/>
+      </w:pPr>
+      <w:r>
+        <w:t xml:space="preserve">Rysunek </w:t>
+      </w:r>
+      <w:r>
+        <w:fldChar w:fldCharType="begin"/>
+      </w:r>
+      <w:r>
+        <w:instrText xml:space="preserve"> SEQ Rysunek \* ARABIC </w:instrText>
+      </w:r>
+      <w:r>
+        <w:fldChar w:fldCharType="separate"/>
+      </w:r>
+      <w:r>
+        <w:rPr>
+          <w:noProof/>
+        </w:rPr>
+        <w:t>2</w:t>
+      </w:r>
+      <w:r>
+        <w:fldChar w:fldCharType="end"/>
+      </w:r>
+    </w:p>
+    <w:p/>
+    <w:p>
+      <w:pPr>
+        <w:pStyle w:val="Akapitzlist"/>
+        <w:numPr>
+          <w:ilvl w:val="0"/>
+          <w:numId w:val="24"/>
+        </w:numPr>
+        <w:ind w:left="426"/>
+        <w:jc w:val="both"/>
+        <w:rPr>
+          <w:rFonts w:ascii="Times New Roman" w:hAnsi="Times New Roman" w:cs="Times New Roman"/>
+          <w:sz w:val="28"/>
+          <w:szCs w:val="28"/>
+        </w:rPr>
+      </w:pPr>
+      <w:r>
+        <w:rPr>
+          <w:rFonts w:ascii="Times New Roman" w:hAnsi="Times New Roman" w:cs="Times New Roman"/>
+          <w:sz w:val="28"/>
+          <w:szCs w:val="28"/>
+        </w:rPr>
+        <w:lastRenderedPageBreak/>
+        <w:t>Skopiować wybrany plik z lokalnego katalogu na zdalny serwer za pomocą polecenia scp. Pobrać plik ze zdalnego serwera.</w:t>
+      </w:r>
+    </w:p>
+    <w:p>
+      <w:pPr>
+        <w:pStyle w:val="Akapitzlist"/>
+        <w:ind w:left="426"/>
+        <w:jc w:val="both"/>
+        <w:rPr>
+          <w:rFonts w:ascii="Times New Roman" w:hAnsi="Times New Roman" w:cs="Times New Roman"/>
+          <w:sz w:val="28"/>
+          <w:szCs w:val="28"/>
+        </w:rPr>
+      </w:pPr>
+    </w:p>
+    <w:p>
+      <w:pPr>
+        <w:pStyle w:val="Akapitzlist"/>
+        <w:ind w:left="426"/>
+        <w:jc w:val="both"/>
+        <w:rPr>
+          <w:rFonts w:ascii="Times New Roman" w:hAnsi="Times New Roman" w:cs="Times New Roman"/>
+          <w:sz w:val="28"/>
+          <w:szCs w:val="28"/>
+        </w:rPr>
+      </w:pPr>
+    </w:p>
+    <w:p>
+      <w:pPr>
+        <w:pStyle w:val="Akapitzlist"/>
+        <w:ind w:left="426"/>
+        <w:jc w:val="both"/>
+        <w:rPr>
+          <w:rFonts w:ascii="Times New Roman" w:hAnsi="Times New Roman" w:cs="Times New Roman"/>
+          <w:sz w:val="24"/>
+          <w:szCs w:val="28"/>
+        </w:rPr>
+      </w:pPr>
+      <w:r>
+        <w:rPr>
+          <w:rFonts w:ascii="Times New Roman" w:hAnsi="Times New Roman" w:cs="Times New Roman"/>
+          <w:sz w:val="24"/>
+          <w:szCs w:val="28"/>
+        </w:rPr>
+        <w:t xml:space="preserve">Utworzyliśmy plik tekstowy “plik1.txt” na pierwszej maszynie wirtualnej. Za pomocą komendy scp skopiowaliśmy go </w:t>
+      </w:r>
+      <w:r>
+        <w:rPr>
+          <w:rFonts w:ascii="Times New Roman" w:hAnsi="Times New Roman" w:cs="Times New Roman"/>
+          <w:sz w:val="24"/>
+          <w:szCs w:val="28"/>
+        </w:rPr>
+        <w:t xml:space="preserve">do </w:t>
+      </w:r>
+      <w:r>
+        <w:rPr>
+          <w:rFonts w:ascii="Times New Roman" w:hAnsi="Times New Roman" w:cs="Times New Roman"/>
+          <w:sz w:val="24"/>
+          <w:szCs w:val="28"/>
+        </w:rPr>
+        <w:t>folderu drugiej maszyny wirtualnej. Następnie sprawdziliśmy działanie przenoszenia plików w drugą stronę – usunęliśmy plik “plik1.txt” z folderu maszyny pierwszej i skopiowaliśmy go za pomocą scp ze zdalnego serwera(drugiej maszyny wirtualnej)</w:t>
+      </w:r>
+      <w:r>
+        <w:rPr>
+          <w:rFonts w:ascii="Times New Roman" w:hAnsi="Times New Roman" w:cs="Times New Roman"/>
+          <w:sz w:val="24"/>
+          <w:szCs w:val="28"/>
+        </w:rPr>
+        <w:t xml:space="preserve"> co przedstawia Rysunek 3.</w:t>
+      </w:r>
+    </w:p>
+    <w:p/>
+    <w:p>
+      <w:pPr>
+        <w:keepNext/>
+      </w:pPr>
+      <w:r>
+        <w:rPr>
+          <w:noProof/>
+          <w:lang w:val="pl-PL" w:eastAsia="pl-PL"/>
+        </w:rPr>
+        <w:drawing>
+          <wp:inline distT="0" distB="0" distL="0" distR="0" wp14:anchorId="729F59F9" wp14:editId="664BA68E">
+            <wp:extent cx="5760720" cy="1918970"/>
+            <wp:effectExtent l="0" t="0" r="0" b="5080"/>
+            <wp:docPr id="6" name="Obraz 6"/>
+            <wp:cNvGraphicFramePr>
+              <a:graphicFrameLocks xmlns:a="http://schemas.openxmlformats.org/drawingml/2006/main" noChangeAspect="1"/>
+            </wp:cNvGraphicFramePr>
+            <a:graphic xmlns:a="http://schemas.openxmlformats.org/drawingml/2006/main">
+              <a:graphicData uri="http://schemas.openxmlformats.org/drawingml/2006/picture">
+                <pic:pic xmlns:pic="http://schemas.openxmlformats.org/drawingml/2006/picture">
+                  <pic:nvPicPr>
+                    <pic:cNvPr id="1" name=""/>
+                    <pic:cNvPicPr/>
+                  </pic:nvPicPr>
+                  <pic:blipFill>
+                    <a:blip r:embed="rId11"/>
+                    <a:stretch>
+                      <a:fillRect/>
+                    </a:stretch>
+                  </pic:blipFill>
+                  <pic:spPr>
+                    <a:xfrm>
+                      <a:off x="0" y="0"/>
+                      <a:ext cx="5760720" cy="1918970"/>
+                    </a:xfrm>
+                    <a:prstGeom prst="rect">
+                      <a:avLst/>
+                    </a:prstGeom>
+                  </pic:spPr>
+                </pic:pic>
+              </a:graphicData>
+            </a:graphic>
+          </wp:inline>
+        </w:drawing>
+      </w:r>
+    </w:p>
+    <w:p>
+      <w:pPr>
+        <w:pStyle w:val="Legenda"/>
+        <w:jc w:val="center"/>
+      </w:pPr>
+      <w:r>
+        <w:t xml:space="preserve">Rysunek </w:t>
+      </w:r>
+      <w:r>
+        <w:fldChar w:fldCharType="begin"/>
+      </w:r>
+      <w:r>
+        <w:instrText xml:space="preserve"> SEQ Rysunek \* ARABIC </w:instrText>
+      </w:r>
+      <w:r>
+        <w:fldChar w:fldCharType="separate"/>
+      </w:r>
+      <w:r>
+        <w:rPr>
+          <w:noProof/>
+        </w:rPr>
+        <w:t>3</w:t>
+      </w:r>
+      <w:r>
+        <w:fldChar w:fldCharType="end"/>
+      </w:r>
+    </w:p>
+    <w:p>
+      <w:pPr>
+        <w:ind w:firstLine="720"/>
+      </w:pPr>
+    </w:p>
+    <w:p>
+      <w:pPr>
+        <w:ind w:firstLine="720"/>
+      </w:pPr>
+    </w:p>
+    <w:p>
+      <w:pPr>
+        <w:ind w:firstLine="720"/>
+      </w:pPr>
+    </w:p>
+    <w:p>
+      <w:pPr>
+        <w:ind w:firstLine="720"/>
+      </w:pPr>
+    </w:p>
+    <w:p>
+      <w:pPr>
+        <w:ind w:firstLine="720"/>
+      </w:pPr>
+    </w:p>
+    <w:p>
+      <w:pPr>
+        <w:ind w:firstLine="720"/>
+      </w:pPr>
+    </w:p>
+    <w:p>
+      <w:pPr>
+        <w:ind w:firstLine="720"/>
+      </w:pPr>
+    </w:p>
+    <w:p>
+      <w:pPr>
+        <w:ind w:firstLine="720"/>
+      </w:pPr>
+    </w:p>
+    <w:p>
+      <w:pPr>
+        <w:ind w:firstLine="720"/>
+      </w:pPr>
+    </w:p>
+    <w:p>
+      <w:pPr>
+        <w:ind w:firstLine="720"/>
+      </w:pPr>
+    </w:p>
+    <w:p>
+      <w:pPr>
+        <w:ind w:firstLine="720"/>
+      </w:pPr>
+    </w:p>
+    <w:p>
+      <w:pPr>
+        <w:ind w:firstLine="720"/>
+      </w:pPr>
+    </w:p>
+    <w:p>
+      <w:pPr>
+        <w:ind w:firstLine="720"/>
+      </w:pPr>
+    </w:p>
+    <w:p/>
+    <w:p>
+      <w:pPr>
+        <w:pStyle w:val="Akapitzlist"/>
+        <w:numPr>
+          <w:ilvl w:val="0"/>
+          <w:numId w:val="24"/>
+        </w:numPr>
+        <w:ind w:left="426"/>
+        <w:jc w:val="both"/>
+        <w:rPr>
+          <w:rFonts w:ascii="Times New Roman" w:hAnsi="Times New Roman" w:cs="Times New Roman"/>
+          <w:sz w:val="28"/>
+          <w:szCs w:val="20"/>
+        </w:rPr>
+      </w:pPr>
+      <w:r>
+        <w:rPr>
+          <w:rFonts w:ascii="Times New Roman" w:hAnsi="Times New Roman" w:cs="Times New Roman"/>
+          <w:sz w:val="28"/>
+          <w:szCs w:val="20"/>
+        </w:rPr>
+        <w:lastRenderedPageBreak/>
+        <w:t>Uruchomić dowolne polecenie na serwerze za pomocą ssh, np. Sprawdzić ilość wolnego miejsca na dysku, albo wylistować zawartość wybranego katalogu.</w:t>
+      </w:r>
+    </w:p>
+    <w:p>
+      <w:pPr>
+        <w:pStyle w:val="Akapitzlist"/>
+        <w:ind w:left="426"/>
+        <w:jc w:val="both"/>
+        <w:rPr>
+          <w:rFonts w:ascii="Times New Roman" w:hAnsi="Times New Roman" w:cs="Times New Roman"/>
+          <w:sz w:val="28"/>
+          <w:szCs w:val="20"/>
+        </w:rPr>
+      </w:pPr>
+    </w:p>
+    <w:p>
+      <w:pPr>
+        <w:pStyle w:val="Akapitzlist"/>
+        <w:keepNext/>
+        <w:ind w:left="426"/>
+        <w:jc w:val="both"/>
+      </w:pPr>
+      <w:r>
+        <w:rPr>
+          <w:rFonts w:ascii="Times New Roman" w:hAnsi="Times New Roman" w:cs="Times New Roman"/>
+          <w:noProof/>
+          <w:sz w:val="28"/>
+          <w:szCs w:val="20"/>
+          <w:lang w:val="pl-PL" w:eastAsia="pl-PL"/>
+        </w:rPr>
+        <w:drawing>
+          <wp:inline distT="0" distB="0" distL="0" distR="0" wp14:anchorId="75CD72C1" wp14:editId="65B84980">
+            <wp:extent cx="5762625" cy="7006590"/>
+            <wp:effectExtent l="0" t="0" r="9525" b="3810"/>
+            <wp:docPr id="2" name="Obraz 2"/>
+            <wp:cNvGraphicFramePr>
+              <a:graphicFrameLocks xmlns:a="http://schemas.openxmlformats.org/drawingml/2006/main" noChangeAspect="1"/>
+            </wp:cNvGraphicFramePr>
+            <a:graphic xmlns:a="http://schemas.openxmlformats.org/drawingml/2006/main">
+              <a:graphicData uri="http://schemas.openxmlformats.org/drawingml/2006/picture">
+                <pic:pic xmlns:pic="http://schemas.openxmlformats.org/drawingml/2006/picture">
+                  <pic:nvPicPr>
+                    <pic:cNvPr id="0" name="Picture 1"/>
+                    <pic:cNvPicPr>
+                      <a:picLocks noChangeAspect="1" noChangeArrowheads="1"/>
+                    </pic:cNvPicPr>
+                  </pic:nvPicPr>
+                  <pic:blipFill>
+                    <a:blip r:embed="rId12">
+                      <a:extLst>
+                        <a:ext uri="{28A0092B-C50C-407E-A947-70E740481C1C}">
+                          <a14:useLocalDpi xmlns:a14="http://schemas.microsoft.com/office/drawing/2010/main" val="0"/>
+                        </a:ext>
+                      </a:extLst>
+                    </a:blip>
+                    <a:srcRect/>
+                    <a:stretch>
+                      <a:fillRect/>
+                    </a:stretch>
+                  </pic:blipFill>
+                  <pic:spPr bwMode="auto">
+                    <a:xfrm>
+                      <a:off x="0" y="0"/>
+                      <a:ext cx="5762625" cy="7006590"/>
+                    </a:xfrm>
+                    <a:prstGeom prst="rect">
+                      <a:avLst/>
+                    </a:prstGeom>
+                    <a:noFill/>
+                    <a:ln>
+                      <a:noFill/>
+                    </a:ln>
+                  </pic:spPr>
+                </pic:pic>
+              </a:graphicData>
+            </a:graphic>
+          </wp:inline>
+        </w:drawing>
+      </w:r>
+    </w:p>
+    <w:p>
+      <w:pPr>
+        <w:pStyle w:val="Legenda"/>
+        <w:jc w:val="center"/>
+        <w:rPr>
+          <w:rFonts w:ascii="Times New Roman" w:hAnsi="Times New Roman" w:cs="Times New Roman"/>
+          <w:sz w:val="28"/>
+          <w:szCs w:val="20"/>
+        </w:rPr>
+      </w:pPr>
+      <w:r>
+        <w:t xml:space="preserve">Rysunek </w:t>
+      </w:r>
+      <w:r>
+        <w:fldChar w:fldCharType="begin"/>
+      </w:r>
+      <w:r>
+        <w:instrText xml:space="preserve"> SEQ Rysunek \* ARABIC </w:instrText>
+      </w:r>
+      <w:r>
+        <w:fldChar w:fldCharType="separate"/>
+      </w:r>
+      <w:r>
+        <w:rPr>
+          <w:noProof/>
+        </w:rPr>
+        <w:t>4</w:t>
+      </w:r>
+      <w:r>
+        <w:fldChar w:fldCharType="end"/>
+      </w:r>
+    </w:p>
+    <w:p>
+      <w:pPr>
+        <w:pStyle w:val="Akapitzlist"/>
+        <w:ind w:left="426"/>
+        <w:rPr>
+          <w:rFonts w:ascii="Times New Roman" w:hAnsi="Times New Roman" w:cs="Times New Roman"/>
+          <w:sz w:val="24"/>
+          <w:szCs w:val="20"/>
+        </w:rPr>
+      </w:pPr>
+    </w:p>
+    <w:p>
+      <w:pPr>
+        <w:pStyle w:val="Akapitzlist"/>
+        <w:ind w:left="426"/>
+        <w:rPr>
+          <w:rFonts w:ascii="Times New Roman" w:hAnsi="Times New Roman" w:cs="Times New Roman"/>
+          <w:sz w:val="24"/>
+          <w:szCs w:val="20"/>
+        </w:rPr>
+      </w:pPr>
+    </w:p>
+    <w:p>
+      <w:pPr>
+        <w:pStyle w:val="Akapitzlist"/>
+        <w:numPr>
+          <w:ilvl w:val="0"/>
+          <w:numId w:val="24"/>
+        </w:numPr>
+        <w:ind w:left="426"/>
+        <w:jc w:val="both"/>
+        <w:rPr>
+          <w:rFonts w:ascii="Times New Roman" w:hAnsi="Times New Roman" w:cs="Times New Roman"/>
+          <w:sz w:val="28"/>
+          <w:szCs w:val="20"/>
+        </w:rPr>
+      </w:pPr>
+      <w:r>
+        <w:rPr>
+          <w:rFonts w:ascii="Times New Roman" w:hAnsi="Times New Roman" w:cs="Times New Roman"/>
+          <w:sz w:val="28"/>
+          <w:szCs w:val="20"/>
+        </w:rPr>
+        <w:lastRenderedPageBreak/>
+        <w:t xml:space="preserve">Skonfigurować serwer SSH, aby umożliwiał autentykację wybranych użytkowników za pomocą klucza publicznego(pierwszy użytkownik </w:t>
+      </w:r>
+      <w:r>
+        <w:rPr>
+          <w:rFonts w:ascii="Times New Roman" w:hAnsi="Times New Roman" w:cs="Times New Roman"/>
+          <w:sz w:val="28"/>
+          <w:szCs w:val="20"/>
+        </w:rPr>
+        <w:br/>
+      </w:r>
+      <w:r>
+        <w:rPr>
+          <w:rFonts w:ascii="Times New Roman" w:hAnsi="Times New Roman" w:cs="Times New Roman"/>
+          <w:sz w:val="28"/>
+          <w:szCs w:val="20"/>
+        </w:rPr>
+        <w:t>z kluczem na hasło, drugi bez hasła)</w:t>
+      </w:r>
+    </w:p>
+    <w:p>
+      <w:pPr>
+        <w:pStyle w:val="Akapitzlist"/>
+        <w:ind w:left="426"/>
+        <w:jc w:val="both"/>
+        <w:rPr>
+          <w:rFonts w:ascii="Times New Roman" w:hAnsi="Times New Roman" w:cs="Times New Roman"/>
+          <w:sz w:val="28"/>
+          <w:szCs w:val="20"/>
+        </w:rPr>
+      </w:pPr>
+    </w:p>
+    <w:p>
+      <w:pPr>
+        <w:pStyle w:val="Akapitzlist"/>
+        <w:ind w:left="426"/>
+        <w:jc w:val="both"/>
+        <w:rPr>
+          <w:rFonts w:ascii="Times New Roman" w:hAnsi="Times New Roman" w:cs="Times New Roman"/>
+          <w:sz w:val="28"/>
+          <w:szCs w:val="20"/>
+        </w:rPr>
+      </w:pPr>
+    </w:p>
+    <w:p>
+      <w:pPr>
+        <w:pStyle w:val="Akapitzlist"/>
+        <w:spacing w:line="360" w:lineRule="auto"/>
+        <w:ind w:left="426"/>
+        <w:jc w:val="center"/>
+        <w:rPr>
+          <w:rFonts w:ascii="Times New Roman" w:hAnsi="Times New Roman" w:cs="Times New Roman"/>
+          <w:sz w:val="24"/>
+          <w:szCs w:val="24"/>
+        </w:rPr>
+      </w:pPr>
+      <w:r>
+        <w:rPr>
+          <w:rFonts w:ascii="Times New Roman" w:hAnsi="Times New Roman" w:cs="Times New Roman"/>
+          <w:sz w:val="24"/>
+          <w:szCs w:val="24"/>
+        </w:rPr>
+        <w:t xml:space="preserve">Wygenerowaliśmy </w:t>
+      </w:r>
+      <w:r>
+        <w:rPr>
+          <w:rFonts w:ascii="Times New Roman" w:hAnsi="Times New Roman" w:cs="Times New Roman"/>
+          <w:sz w:val="24"/>
+          <w:szCs w:val="24"/>
+        </w:rPr>
+        <w:t>klucze z</w:t>
+      </w:r>
+      <w:r>
+        <w:rPr>
+          <w:rFonts w:ascii="Times New Roman" w:hAnsi="Times New Roman" w:cs="Times New Roman"/>
+          <w:sz w:val="24"/>
+          <w:szCs w:val="24"/>
+        </w:rPr>
+        <w:t>a</w:t>
+      </w:r>
+      <w:r>
+        <w:rPr>
+          <w:rFonts w:ascii="Times New Roman" w:hAnsi="Times New Roman" w:cs="Times New Roman"/>
+          <w:sz w:val="24"/>
+          <w:szCs w:val="24"/>
+        </w:rPr>
+        <w:t xml:space="preserve"> </w:t>
+      </w:r>
+      <w:r>
+        <w:rPr>
+          <w:rFonts w:ascii="Times New Roman" w:hAnsi="Times New Roman" w:cs="Times New Roman"/>
+          <w:sz w:val="24"/>
+          <w:szCs w:val="24"/>
+        </w:rPr>
+        <w:t>pomocą dostępnego w OpenWrt dropbearkey:</w:t>
+      </w:r>
+    </w:p>
+    <w:p>
+      <w:pPr>
+        <w:pStyle w:val="Akapitzlist"/>
+        <w:keepNext/>
+        <w:ind w:left="426"/>
+        <w:jc w:val="both"/>
+      </w:pPr>
+      <w:r>
+        <w:rPr>
+          <w:noProof/>
+          <w:lang w:val="pl-PL" w:eastAsia="pl-PL"/>
+        </w:rPr>
+        <w:drawing>
+          <wp:inline distT="0" distB="0" distL="0" distR="0" wp14:anchorId="6C298778" wp14:editId="103EE6CE">
+            <wp:extent cx="5760720" cy="1280795"/>
+            <wp:effectExtent l="0" t="0" r="0" b="0"/>
+            <wp:docPr id="3" name="Obraz 3"/>
+            <wp:cNvGraphicFramePr>
+              <a:graphicFrameLocks xmlns:a="http://schemas.openxmlformats.org/drawingml/2006/main" noChangeAspect="1"/>
+            </wp:cNvGraphicFramePr>
+            <a:graphic xmlns:a="http://schemas.openxmlformats.org/drawingml/2006/main">
+              <a:graphicData uri="http://schemas.openxmlformats.org/drawingml/2006/picture">
+                <pic:pic xmlns:pic="http://schemas.openxmlformats.org/drawingml/2006/picture">
+                  <pic:nvPicPr>
+                    <pic:cNvPr id="1" name=""/>
+                    <pic:cNvPicPr/>
+                  </pic:nvPicPr>
+                  <pic:blipFill>
+                    <a:blip r:embed="rId13"/>
+                    <a:stretch>
+                      <a:fillRect/>
+                    </a:stretch>
+                  </pic:blipFill>
+                  <pic:spPr>
+                    <a:xfrm>
+                      <a:off x="0" y="0"/>
+                      <a:ext cx="5760720" cy="1280795"/>
+                    </a:xfrm>
+                    <a:prstGeom prst="rect">
+                      <a:avLst/>
+                    </a:prstGeom>
+                  </pic:spPr>
+                </pic:pic>
+              </a:graphicData>
+            </a:graphic>
+          </wp:inline>
+        </w:drawing>
+      </w:r>
+    </w:p>
+    <w:p>
+      <w:pPr>
+        <w:pStyle w:val="Legenda"/>
+        <w:jc w:val="center"/>
+        <w:rPr>
+          <w:rFonts w:ascii="Times New Roman" w:hAnsi="Times New Roman" w:cs="Times New Roman"/>
+          <w:sz w:val="28"/>
+          <w:szCs w:val="20"/>
+        </w:rPr>
+      </w:pPr>
+      <w:r>
+        <w:t xml:space="preserve">Rysunek </w:t>
+      </w:r>
+      <w:r>
+        <w:fldChar w:fldCharType="begin"/>
+      </w:r>
+      <w:r>
+        <w:instrText xml:space="preserve"> SEQ Rysunek \* ARABIC </w:instrText>
+      </w:r>
+      <w:r>
+        <w:fldChar w:fldCharType="separate"/>
+      </w:r>
+      <w:r>
+        <w:rPr>
+          <w:noProof/>
+        </w:rPr>
+        <w:t>5</w:t>
+      </w:r>
+      <w:r>
+        <w:fldChar w:fldCharType="end"/>
+      </w:r>
+    </w:p>
+    <w:p>
+      <w:pPr>
+        <w:pStyle w:val="Akapitzlist"/>
+        <w:ind w:left="426"/>
+        <w:jc w:val="both"/>
+        <w:rPr>
+          <w:rFonts w:ascii="Times New Roman" w:hAnsi="Times New Roman" w:cs="Times New Roman"/>
+          <w:sz w:val="28"/>
+          <w:szCs w:val="20"/>
+        </w:rPr>
+      </w:pPr>
+    </w:p>
+    <w:p>
+      <w:pPr>
+        <w:pStyle w:val="Akapitzlist"/>
+        <w:spacing w:line="360" w:lineRule="auto"/>
+        <w:ind w:left="426"/>
+        <w:jc w:val="center"/>
+        <w:rPr>
+          <w:rFonts w:ascii="Times New Roman" w:hAnsi="Times New Roman" w:cs="Times New Roman"/>
+          <w:sz w:val="24"/>
+          <w:szCs w:val="24"/>
+        </w:rPr>
+      </w:pPr>
+      <w:r>
+        <w:rPr>
+          <w:rFonts w:ascii="Times New Roman" w:hAnsi="Times New Roman" w:cs="Times New Roman"/>
+          <w:sz w:val="24"/>
+          <w:szCs w:val="24"/>
+        </w:rPr>
+        <w:t>Przesłaliśmy plik z kluczem do serwera:</w:t>
+      </w:r>
+    </w:p>
+    <w:p>
+      <w:pPr>
+        <w:pStyle w:val="Akapitzlist"/>
+        <w:keepNext/>
+        <w:ind w:left="426"/>
+        <w:jc w:val="both"/>
+      </w:pPr>
+      <w:r>
+        <w:rPr>
+          <w:noProof/>
+          <w:lang w:val="pl-PL" w:eastAsia="pl-PL"/>
+        </w:rPr>
+        <w:drawing>
+          <wp:inline distT="0" distB="0" distL="0" distR="0" wp14:anchorId="76A318C5" wp14:editId="69FA2E7B">
+            <wp:extent cx="5760720" cy="415925"/>
+            <wp:effectExtent l="0" t="0" r="0" b="3175"/>
+            <wp:docPr id="7" name="Obraz 7"/>
+            <wp:cNvGraphicFramePr>
+              <a:graphicFrameLocks xmlns:a="http://schemas.openxmlformats.org/drawingml/2006/main" noChangeAspect="1"/>
+            </wp:cNvGraphicFramePr>
+            <a:graphic xmlns:a="http://schemas.openxmlformats.org/drawingml/2006/main">
+              <a:graphicData uri="http://schemas.openxmlformats.org/drawingml/2006/picture">
+                <pic:pic xmlns:pic="http://schemas.openxmlformats.org/drawingml/2006/picture">
+                  <pic:nvPicPr>
+                    <pic:cNvPr id="1" name=""/>
+                    <pic:cNvPicPr/>
+                  </pic:nvPicPr>
+                  <pic:blipFill>
+                    <a:blip r:embed="rId14"/>
+                    <a:stretch>
+                      <a:fillRect/>
+                    </a:stretch>
+                  </pic:blipFill>
+                  <pic:spPr>
+                    <a:xfrm>
+                      <a:off x="0" y="0"/>
+                      <a:ext cx="5760720" cy="415925"/>
+                    </a:xfrm>
+                    <a:prstGeom prst="rect">
+                      <a:avLst/>
+                    </a:prstGeom>
+                  </pic:spPr>
+                </pic:pic>
+              </a:graphicData>
+            </a:graphic>
+          </wp:inline>
+        </w:drawing>
+      </w:r>
+    </w:p>
+    <w:p>
+      <w:pPr>
+        <w:pStyle w:val="Legenda"/>
+        <w:jc w:val="center"/>
+        <w:rPr>
+          <w:rFonts w:ascii="Times New Roman" w:hAnsi="Times New Roman" w:cs="Times New Roman"/>
+          <w:sz w:val="28"/>
+          <w:szCs w:val="20"/>
+        </w:rPr>
+      </w:pPr>
+      <w:r>
+        <w:t xml:space="preserve">Rysunek </w:t>
+      </w:r>
+      <w:r>
+        <w:fldChar w:fldCharType="begin"/>
+      </w:r>
+      <w:r>
+        <w:instrText xml:space="preserve"> SEQ Rysunek \* ARABIC </w:instrText>
+      </w:r>
+      <w:r>
+        <w:fldChar w:fldCharType="separate"/>
+      </w:r>
+      <w:r>
+        <w:rPr>
+          <w:noProof/>
+        </w:rPr>
+        <w:t>6</w:t>
+      </w:r>
+      <w:r>
+        <w:fldChar w:fldCharType="end"/>
+      </w:r>
+    </w:p>
+    <w:p>
+      <w:pPr>
+        <w:pStyle w:val="Akapitzlist"/>
+        <w:ind w:left="426"/>
+        <w:jc w:val="both"/>
+        <w:rPr>
+          <w:rFonts w:ascii="Times New Roman" w:hAnsi="Times New Roman" w:cs="Times New Roman"/>
+          <w:sz w:val="28"/>
+          <w:szCs w:val="20"/>
+        </w:rPr>
+      </w:pPr>
+    </w:p>
+    <w:p>
+      <w:pPr>
+        <w:pStyle w:val="Akapitzlist"/>
+        <w:ind w:left="426"/>
+        <w:jc w:val="both"/>
+        <w:rPr>
+          <w:rFonts w:ascii="Times New Roman" w:hAnsi="Times New Roman" w:cs="Times New Roman"/>
+          <w:sz w:val="28"/>
+          <w:szCs w:val="20"/>
+        </w:rPr>
+      </w:pPr>
+    </w:p>
+    <w:p>
+      <w:pPr>
+        <w:pStyle w:val="Akapitzlist"/>
+        <w:spacing w:line="480" w:lineRule="auto"/>
+        <w:ind w:left="426"/>
+        <w:jc w:val="center"/>
+        <w:rPr>
+          <w:rFonts w:ascii="Times New Roman" w:hAnsi="Times New Roman" w:cs="Times New Roman"/>
+          <w:sz w:val="24"/>
+          <w:szCs w:val="24"/>
+        </w:rPr>
+      </w:pPr>
+      <w:r>
+        <w:rPr>
+          <w:rFonts w:ascii="Times New Roman" w:hAnsi="Times New Roman" w:cs="Times New Roman"/>
+          <w:sz w:val="24"/>
+          <w:szCs w:val="24"/>
+        </w:rPr>
+        <w:t>Komendy na serwerze:</w:t>
+      </w:r>
+    </w:p>
+    <w:p>
+      <w:pPr>
+        <w:pStyle w:val="Akapitzlist"/>
+        <w:keepNext/>
+        <w:ind w:left="426"/>
+        <w:jc w:val="both"/>
+      </w:pPr>
+      <w:r>
+        <w:rPr>
+          <w:noProof/>
+          <w:lang w:val="pl-PL" w:eastAsia="pl-PL"/>
+        </w:rPr>
+        <w:drawing>
+          <wp:inline distT="0" distB="0" distL="0" distR="0" wp14:anchorId="7B6DF9DA" wp14:editId="45171EF9">
+            <wp:extent cx="5760720" cy="921385"/>
+            <wp:effectExtent l="0" t="0" r="0" b="0"/>
+            <wp:docPr id="8" name="Obraz 8"/>
+            <wp:cNvGraphicFramePr>
+              <a:graphicFrameLocks xmlns:a="http://schemas.openxmlformats.org/drawingml/2006/main" noChangeAspect="1"/>
+            </wp:cNvGraphicFramePr>
+            <a:graphic xmlns:a="http://schemas.openxmlformats.org/drawingml/2006/main">
+              <a:graphicData uri="http://schemas.openxmlformats.org/drawingml/2006/picture">
+                <pic:pic xmlns:pic="http://schemas.openxmlformats.org/drawingml/2006/picture">
+                  <pic:nvPicPr>
+                    <pic:cNvPr id="1" name=""/>
+                    <pic:cNvPicPr/>
+                  </pic:nvPicPr>
+                  <pic:blipFill>
+                    <a:blip r:embed="rId15"/>
+                    <a:stretch>
+                      <a:fillRect/>
+                    </a:stretch>
+                  </pic:blipFill>
+                  <pic:spPr>
+                    <a:xfrm>
+                      <a:off x="0" y="0"/>
+                      <a:ext cx="5760720" cy="921385"/>
+                    </a:xfrm>
+                    <a:prstGeom prst="rect">
+                      <a:avLst/>
+                    </a:prstGeom>
+                  </pic:spPr>
+                </pic:pic>
+              </a:graphicData>
+            </a:graphic>
+          </wp:inline>
+        </w:drawing>
+      </w:r>
+    </w:p>
+    <w:p>
+      <w:pPr>
+        <w:pStyle w:val="Legenda"/>
+        <w:jc w:val="center"/>
+      </w:pPr>
+      <w:r>
+        <w:t xml:space="preserve">Rysunek </w:t>
+      </w:r>
+      <w:r>
+        <w:fldChar w:fldCharType="begin"/>
+      </w:r>
+      <w:r>
+        <w:instrText xml:space="preserve"> SEQ Rysunek \* ARABIC </w:instrText>
+      </w:r>
+      <w:r>
+        <w:fldChar w:fldCharType="separate"/>
+      </w:r>
+      <w:r>
+        <w:rPr>
+          <w:noProof/>
+        </w:rPr>
+        <w:t>7</w:t>
+      </w:r>
+      <w:r>
+        <w:fldChar w:fldCharType="end"/>
+      </w:r>
+    </w:p>
+    <w:p/>
+    <w:p/>
+    <w:p/>
+    <w:p/>
+    <w:p/>
+    <w:p/>
+    <w:p/>
+    <w:p/>
+    <w:p>
+      <w:pPr>
+        <w:jc w:val="center"/>
+        <w:rPr>
+          <w:sz w:val="24"/>
+          <w:szCs w:val="24"/>
+        </w:rPr>
+      </w:pPr>
+      <w:r>
+        <w:rPr>
+          <w:sz w:val="24"/>
+          <w:szCs w:val="24"/>
+        </w:rPr>
+        <w:lastRenderedPageBreak/>
+        <w:t>Połączyliśmy się z pierwszej maszyny z drugą bez użycia hasła(Rysunek 8) oraz w drugą stronę, gdzie wymagano już podania hasła(Rysunek 9):</w:t>
+      </w:r>
+    </w:p>
+    <w:p>
+      <w:pPr>
+        <w:keepNext/>
+        <w:jc w:val="center"/>
+      </w:pPr>
+      <w:r>
+        <w:rPr>
+          <w:noProof/>
+          <w:lang w:val="pl-PL" w:eastAsia="pl-PL"/>
+        </w:rPr>
+        <w:drawing>
+          <wp:inline distT="0" distB="0" distL="0" distR="0" wp14:anchorId="783FC4D5" wp14:editId="416F0701">
+            <wp:extent cx="4381500" cy="3391178"/>
+            <wp:effectExtent l="0" t="0" r="0" b="0"/>
+            <wp:docPr id="9" name="Obraz 9"/>
+            <wp:cNvGraphicFramePr>
+              <a:graphicFrameLocks xmlns:a="http://schemas.openxmlformats.org/drawingml/2006/main" noChangeAspect="1"/>
+            </wp:cNvGraphicFramePr>
+            <a:graphic xmlns:a="http://schemas.openxmlformats.org/drawingml/2006/main">
+              <a:graphicData uri="http://schemas.openxmlformats.org/drawingml/2006/picture">
+                <pic:pic xmlns:pic="http://schemas.openxmlformats.org/drawingml/2006/picture">
+                  <pic:nvPicPr>
+                    <pic:cNvPr id="0" name="Picture 1"/>
+                    <pic:cNvPicPr>
+                      <a:picLocks noChangeAspect="1" noChangeArrowheads="1"/>
+                    </pic:cNvPicPr>
+                  </pic:nvPicPr>
+                  <pic:blipFill>
+                    <a:blip r:embed="rId16">
+                      <a:extLst>
+                        <a:ext uri="{28A0092B-C50C-407E-A947-70E740481C1C}">
+                          <a14:useLocalDpi xmlns:a14="http://schemas.microsoft.com/office/drawing/2010/main" val="0"/>
+                        </a:ext>
+                      </a:extLst>
+                    </a:blip>
+                    <a:srcRect/>
+                    <a:stretch>
+                      <a:fillRect/>
+                    </a:stretch>
+                  </pic:blipFill>
+                  <pic:spPr bwMode="auto">
+                    <a:xfrm>
+                      <a:off x="0" y="0"/>
+                      <a:ext cx="4386928" cy="3395379"/>
+                    </a:xfrm>
+                    <a:prstGeom prst="rect">
+                      <a:avLst/>
+                    </a:prstGeom>
+                    <a:noFill/>
+                    <a:ln>
+                      <a:noFill/>
+                    </a:ln>
+                  </pic:spPr>
+                </pic:pic>
+              </a:graphicData>
+            </a:graphic>
+          </wp:inline>
+        </w:drawing>
+      </w:r>
+    </w:p>
+    <w:p>
+      <w:pPr>
+        <w:pStyle w:val="Legenda"/>
+        <w:jc w:val="center"/>
+      </w:pPr>
+      <w:r>
+        <w:t xml:space="preserve">Rysunek </w:t>
+      </w:r>
+      <w:r>
+        <w:fldChar w:fldCharType="begin"/>
+      </w:r>
+      <w:r>
+        <w:instrText xml:space="preserve"> SEQ Rysunek \* ARABIC </w:instrText>
+      </w:r>
+      <w:r>
+        <w:fldChar w:fldCharType="separate"/>
+      </w:r>
+      <w:r>
+        <w:rPr>
+          <w:noProof/>
+        </w:rPr>
+        <w:t>8</w:t>
+      </w:r>
+      <w:r>
+        <w:fldChar w:fldCharType="end"/>
+      </w:r>
+    </w:p>
+    <w:p>
+      <w:pPr>
+        <w:pStyle w:val="Akapitzlist"/>
+        <w:ind w:left="426"/>
+        <w:rPr>
+          <w:rFonts w:ascii="Times New Roman" w:hAnsi="Times New Roman" w:cs="Times New Roman"/>
+          <w:sz w:val="24"/>
+          <w:szCs w:val="20"/>
+        </w:rPr>
+      </w:pPr>
+    </w:p>
+    <w:p>
+      <w:pPr>
+        <w:pStyle w:val="Akapitzlist"/>
+        <w:keepNext/>
+        <w:ind w:left="426"/>
+        <w:jc w:val="center"/>
+      </w:pPr>
+      <w:r>
+        <w:rPr>
+          <w:rFonts w:ascii="Times New Roman" w:hAnsi="Times New Roman" w:cs="Times New Roman"/>
+          <w:noProof/>
+          <w:sz w:val="24"/>
+          <w:szCs w:val="20"/>
+          <w:lang w:val="pl-PL" w:eastAsia="pl-PL"/>
+        </w:rPr>
+        <w:drawing>
+          <wp:inline distT="0" distB="0" distL="0" distR="0" wp14:anchorId="03EC2AD8" wp14:editId="16344274">
+            <wp:extent cx="4017275" cy="4095750"/>
+            <wp:effectExtent l="0" t="0" r="2540" b="0"/>
+            <wp:docPr id="10" name="Obraz 10"/>
+            <wp:cNvGraphicFramePr>
+              <a:graphicFrameLocks xmlns:a="http://schemas.openxmlformats.org/drawingml/2006/main" noChangeAspect="1"/>
+            </wp:cNvGraphicFramePr>
+            <a:graphic xmlns:a="http://schemas.openxmlformats.org/drawingml/2006/main">
+              <a:graphicData uri="http://schemas.openxmlformats.org/drawingml/2006/picture">
+                <pic:pic xmlns:pic="http://schemas.openxmlformats.org/drawingml/2006/picture">
+                  <pic:nvPicPr>
+                    <pic:cNvPr id="0" name="Picture 2"/>
+                    <pic:cNvPicPr>
+                      <a:picLocks noChangeAspect="1" noChangeArrowheads="1"/>
+                    </pic:cNvPicPr>
+                  </pic:nvPicPr>
+                  <pic:blipFill>
+                    <a:blip r:embed="rId17">
+                      <a:extLst>
+                        <a:ext uri="{28A0092B-C50C-407E-A947-70E740481C1C}">
+                          <a14:useLocalDpi xmlns:a14="http://schemas.microsoft.com/office/drawing/2010/main" val="0"/>
+                        </a:ext>
+                      </a:extLst>
+                    </a:blip>
+                    <a:srcRect/>
+                    <a:stretch>
+                      <a:fillRect/>
+                    </a:stretch>
+                  </pic:blipFill>
+                  <pic:spPr bwMode="auto">
+                    <a:xfrm>
+                      <a:off x="0" y="0"/>
+                      <a:ext cx="4018528" cy="4097028"/>
+                    </a:xfrm>
+                    <a:prstGeom prst="rect">
+                      <a:avLst/>
+                    </a:prstGeom>
+                    <a:noFill/>
+                    <a:ln>
+                      <a:noFill/>
+                    </a:ln>
+                  </pic:spPr>
+                </pic:pic>
+              </a:graphicData>
+            </a:graphic>
+          </wp:inline>
+        </w:drawing>
+      </w:r>
+    </w:p>
+    <w:p>
+      <w:pPr>
+        <w:pStyle w:val="Legenda"/>
+        <w:jc w:val="center"/>
+        <w:rPr>
+          <w:rFonts w:ascii="Times New Roman" w:hAnsi="Times New Roman" w:cs="Times New Roman"/>
+          <w:sz w:val="24"/>
+          <w:szCs w:val="20"/>
+        </w:rPr>
+      </w:pPr>
+      <w:r>
+        <w:t xml:space="preserve">Rysunek </w:t>
+      </w:r>
+      <w:r>
+        <w:fldChar w:fldCharType="begin"/>
+      </w:r>
+      <w:r>
+        <w:instrText xml:space="preserve"> SEQ Rysunek \* ARABIC </w:instrText>
+      </w:r>
+      <w:r>
+        <w:fldChar w:fldCharType="separate"/>
+      </w:r>
+      <w:r>
+        <w:rPr>
+          <w:noProof/>
+        </w:rPr>
+        <w:t>9</w:t>
+      </w:r>
+      <w:r>
+        <w:fldChar w:fldCharType="end"/>
+      </w:r>
+    </w:p>
+    <w:p>
+      <w:pPr>
+        <w:pStyle w:val="Akapitzlist"/>
+        <w:numPr>
+          <w:ilvl w:val="0"/>
+          <w:numId w:val="24"/>
+        </w:numPr>
+        <w:ind w:left="426"/>
+        <w:jc w:val="both"/>
+        <w:rPr>
+          <w:rFonts w:ascii="Times New Roman" w:hAnsi="Times New Roman" w:cs="Times New Roman"/>
+          <w:sz w:val="28"/>
+          <w:szCs w:val="20"/>
+        </w:rPr>
+      </w:pPr>
+      <w:r>
+        <w:rPr>
+          <w:rFonts w:ascii="Times New Roman" w:hAnsi="Times New Roman" w:cs="Times New Roman"/>
+          <w:sz w:val="28"/>
+          <w:szCs w:val="20"/>
+        </w:rPr>
+        <w:lastRenderedPageBreak/>
+        <w:t>Wygenerować na serwerze SSH nowe klucze. Sprawdzić, czy połączenie będzie możliwe. Zaktualizować klucze po stronie klienta, aby połączenie było możliwe.</w:t>
+      </w:r>
+    </w:p>
+    <w:p>
+      <w:pPr>
+        <w:pStyle w:val="Akapitzlist"/>
+        <w:ind w:left="426"/>
+        <w:jc w:val="both"/>
+        <w:rPr>
+          <w:rFonts w:ascii="Times New Roman" w:hAnsi="Times New Roman" w:cs="Times New Roman"/>
+          <w:sz w:val="28"/>
+          <w:szCs w:val="20"/>
+        </w:rPr>
+      </w:pPr>
+    </w:p>
+    <w:p>
+      <w:pPr>
+        <w:pStyle w:val="Akapitzlist"/>
+        <w:ind w:left="426"/>
+        <w:jc w:val="both"/>
+        <w:rPr>
+          <w:rFonts w:ascii="Times New Roman" w:hAnsi="Times New Roman" w:cs="Times New Roman"/>
+          <w:sz w:val="28"/>
+          <w:szCs w:val="20"/>
+        </w:rPr>
+      </w:pPr>
+      <w:r>
+        <w:rPr>
+          <w:rFonts w:ascii="Times New Roman" w:hAnsi="Times New Roman" w:cs="Times New Roman"/>
+          <w:sz w:val="28"/>
+          <w:szCs w:val="20"/>
+        </w:rPr>
+        <w:t>Wygenerowaliśmy nowe klucze na serwerze. Połączenie było możliwe, jednak wymagało podania hasła. Po aktualizacji kluczy po stronie klienta(naszej maszyny wirtualnej nr1) połączenie nie wymagało podania hasła.</w:t>
+      </w:r>
+    </w:p>
+    <w:p>
+      <w:pPr>
+        <w:keepNext/>
+        <w:jc w:val="center"/>
+      </w:pPr>
+      <w:r>
+        <w:rPr>
+          <w:noProof/>
+          <w:lang w:val="pl-PL" w:eastAsia="pl-PL"/>
+        </w:rPr>
+        <w:drawing>
+          <wp:inline distT="0" distB="0" distL="0" distR="0" wp14:anchorId="54AEA98D" wp14:editId="4BAB6B27">
+            <wp:extent cx="5241852" cy="1952983"/>
+            <wp:effectExtent l="0" t="0" r="0" b="9525"/>
+            <wp:docPr id="11" name="Obraz 11"/>
+            <wp:cNvGraphicFramePr>
+              <a:graphicFrameLocks xmlns:a="http://schemas.openxmlformats.org/drawingml/2006/main" noChangeAspect="1"/>
+            </wp:cNvGraphicFramePr>
+            <a:graphic xmlns:a="http://schemas.openxmlformats.org/drawingml/2006/main">
+              <a:graphicData uri="http://schemas.openxmlformats.org/drawingml/2006/picture">
+                <pic:pic xmlns:pic="http://schemas.openxmlformats.org/drawingml/2006/picture">
+                  <pic:nvPicPr>
+                    <pic:cNvPr id="1" name=""/>
+                    <pic:cNvPicPr/>
+                  </pic:nvPicPr>
+                  <pic:blipFill>
+                    <a:blip r:embed="rId18"/>
+                    <a:stretch>
+                      <a:fillRect/>
+                    </a:stretch>
+                  </pic:blipFill>
+                  <pic:spPr>
+                    <a:xfrm>
+                      <a:off x="0" y="0"/>
+                      <a:ext cx="5250493" cy="1956203"/>
+                    </a:xfrm>
+                    <a:prstGeom prst="rect">
+                      <a:avLst/>
+                    </a:prstGeom>
+                  </pic:spPr>
+                </pic:pic>
+              </a:graphicData>
+            </a:graphic>
+          </wp:inline>
+        </w:drawing>
+      </w:r>
+    </w:p>
+    <w:p>
+      <w:pPr>
+        <w:pStyle w:val="Legenda"/>
+        <w:jc w:val="center"/>
+      </w:pPr>
+      <w:r>
+        <w:t xml:space="preserve">Rysunek </w:t>
+      </w:r>
+      <w:r>
+        <w:fldChar w:fldCharType="begin"/>
+      </w:r>
+      <w:r>
+        <w:instrText xml:space="preserve"> SEQ Rysunek \* ARABIC </w:instrText>
+      </w:r>
+      <w:r>
+        <w:fldChar w:fldCharType="separate"/>
+      </w:r>
+      <w:r>
+        <w:rPr>
+          <w:noProof/>
+        </w:rPr>
+        <w:t>10</w:t>
+      </w:r>
+      <w:r>
+        <w:fldChar w:fldCharType="end"/>
+      </w:r>
+    </w:p>
+    <w:p/>
+    <w:p>
+      <w:pPr>
+        <w:keepNext/>
+        <w:tabs>
+          <w:tab w:val="left" w:pos="5087"/>
+        </w:tabs>
+        <w:jc w:val="center"/>
+      </w:pPr>
+      <w:r>
+        <w:rPr>
+          <w:noProof/>
+          <w:lang w:val="pl-PL" w:eastAsia="pl-PL"/>
+        </w:rPr>
+        <w:drawing>
+          <wp:inline distT="0" distB="0" distL="0" distR="0" wp14:anchorId="1880CC4A" wp14:editId="2029FB31">
+            <wp:extent cx="5260769" cy="3232444"/>
+            <wp:effectExtent l="0" t="0" r="0" b="6350"/>
+            <wp:docPr id="12" name="Obraz 12"/>
+            <wp:cNvGraphicFramePr>
+              <a:graphicFrameLocks xmlns:a="http://schemas.openxmlformats.org/drawingml/2006/main" noChangeAspect="1"/>
+            </wp:cNvGraphicFramePr>
+            <a:graphic xmlns:a="http://schemas.openxmlformats.org/drawingml/2006/main">
+              <a:graphicData uri="http://schemas.openxmlformats.org/drawingml/2006/picture">
+                <pic:pic xmlns:pic="http://schemas.openxmlformats.org/drawingml/2006/picture">
+                  <pic:nvPicPr>
+                    <pic:cNvPr id="0" name="Picture 3"/>
+                    <pic:cNvPicPr>
+                      <a:picLocks noChangeAspect="1" noChangeArrowheads="1"/>
+                    </pic:cNvPicPr>
+                  </pic:nvPicPr>
+                  <pic:blipFill>
+                    <a:blip r:embed="rId19" cstate="print">
+                      <a:extLst>
+                        <a:ext uri="{28A0092B-C50C-407E-A947-70E740481C1C}">
+                          <a14:useLocalDpi xmlns:a14="http://schemas.microsoft.com/office/drawing/2010/main" val="0"/>
+                        </a:ext>
+                      </a:extLst>
+                    </a:blip>
+                    <a:srcRect/>
+                    <a:stretch>
+                      <a:fillRect/>
+                    </a:stretch>
+                  </pic:blipFill>
+                  <pic:spPr bwMode="auto">
+                    <a:xfrm>
+                      <a:off x="0" y="0"/>
+                      <a:ext cx="5263873" cy="3234351"/>
+                    </a:xfrm>
+                    <a:prstGeom prst="rect">
+                      <a:avLst/>
+                    </a:prstGeom>
+                    <a:noFill/>
+                    <a:ln>
+                      <a:noFill/>
+                    </a:ln>
+                  </pic:spPr>
+                </pic:pic>
+              </a:graphicData>
+            </a:graphic>
+          </wp:inline>
+        </w:drawing>
+      </w:r>
+    </w:p>
+    <w:p>
+      <w:pPr>
+        <w:pStyle w:val="Legenda"/>
+        <w:jc w:val="center"/>
+      </w:pPr>
+      <w:r>
+        <w:t xml:space="preserve">Rysunek </w:t>
+      </w:r>
+      <w:r>
+        <w:fldChar w:fldCharType="begin"/>
+      </w:r>
+      <w:r>
+        <w:instrText xml:space="preserve"> SEQ Rysunek \* ARABIC </w:instrText>
+      </w:r>
+      <w:r>
+        <w:fldChar w:fldCharType="separate"/>
+      </w:r>
+      <w:r>
+        <w:rPr>
+          <w:noProof/>
+        </w:rPr>
+        <w:t>11</w:t>
+      </w:r>
+      <w:r>
+        <w:fldChar w:fldCharType="end"/>
+      </w:r>
+    </w:p>
+    <w:p/>
+    <w:p>
+      <w:pPr>
+        <w:tabs>
+          <w:tab w:val="left" w:pos="1591"/>
+        </w:tabs>
+        <w:jc w:val="center"/>
+        <w:rPr>
+          <w:sz w:val="32"/>
+        </w:rPr>
+      </w:pPr>
+      <w:r>
+        <w:rPr>
+          <w:sz w:val="32"/>
+        </w:rPr>
+        <w:t>Funkcję serwera SSH w openWrt pełni domyślnie program dropbear.</w:t>
+      </w:r>
+    </w:p>
     <w:sectPr>
-      <w:footerReference w:type="default" r:id="rId9"/>
+      <w:footerReference w:type="default" r:id="rId20"/>
       <w:pgSz w:w="11906" w:h="16838"/>
       <w:pgMar w:top="993" w:right="1417" w:bottom="1417" w:left="1417" w:header="708" w:footer="708" w:gutter="0"/>
       <w:cols w:space="708"/>
@@ -1422,13 +2720,13 @@
           <w:rPr>
             <w:lang w:val="pl-PL"/>
           </w:rPr>
-          <w:t>04-04</w:t>
+          <w:t>25</w:t>
         </w:r>
         <w:r>
           <w:rPr>
             <w:lang w:val="pl-PL"/>
           </w:rPr>
-          <w:t>-2017</w:t>
+          <w:t>-04-2017</w:t>
         </w:r>
         <w:r>
           <w:rPr>
@@ -1466,7 +2764,7 @@
           <mc:AlternateContent>
             <mc:Choice Requires="wps">
               <w:drawing>
-                <wp:anchor distT="0" distB="0" distL="114300" distR="114300" simplePos="0" relativeHeight="251659264" behindDoc="0" locked="0" layoutInCell="1" allowOverlap="1" wp14:anchorId="68F54E02" wp14:editId="25BE9405">
+                <wp:anchor distT="0" distB="0" distL="114300" distR="114300" simplePos="0" relativeHeight="251659264" behindDoc="0" locked="0" layoutInCell="1" allowOverlap="1" wp14:anchorId="0A1736E8" wp14:editId="37A214EF">
                   <wp:simplePos x="0" y="0"/>
                   <wp:positionH relativeFrom="page">
                     <wp:align>center</wp:align>
@@ -1591,7 +2889,7 @@
             <w:szCs w:val="20"/>
             <w:lang w:val="pl-PL"/>
           </w:rPr>
-          <w:t>3</w:t>
+          <w:t>8</w:t>
         </w:r>
         <w:r>
           <w:rPr>
@@ -2008,6 +3306,96 @@
     </w:lvl>
   </w:abstractNum>
   <w:abstractNum w:abstractNumId="4">
+    <w:nsid w:val="06464947"/>
+    <w:multiLevelType w:val="hybridMultilevel"/>
+    <w:tmpl w:val="E1B6AD6C"/>
+    <w:lvl w:ilvl="0" w:tplc="5820300E">
+      <w:start w:val="1"/>
+      <w:numFmt w:val="decimal"/>
+      <w:lvlText w:val="%1."/>
+      <w:lvlJc w:val="left"/>
+      <w:pPr>
+        <w:ind w:left="720" w:hanging="360"/>
+      </w:pPr>
+      <w:rPr>
+        <w:rFonts w:hint="default"/>
+        <w:sz w:val="22"/>
+      </w:rPr>
+    </w:lvl>
+    <w:lvl w:ilvl="1" w:tplc="04150019" w:tentative="1">
+      <w:start w:val="1"/>
+      <w:numFmt w:val="lowerLetter"/>
+      <w:lvlText w:val="%2."/>
+      <w:lvlJc w:val="left"/>
+      <w:pPr>
+        <w:ind w:left="1440" w:hanging="360"/>
+      </w:pPr>
+    </w:lvl>
+    <w:lvl w:ilvl="2" w:tplc="0415001B" w:tentative="1">
+      <w:start w:val="1"/>
+      <w:numFmt w:val="lowerRoman"/>
+      <w:lvlText w:val="%3."/>
+      <w:lvlJc w:val="right"/>
+      <w:pPr>
+        <w:ind w:left="2160" w:hanging="180"/>
+      </w:pPr>
+    </w:lvl>
+    <w:lvl w:ilvl="3" w:tplc="0415000F" w:tentative="1">
+      <w:start w:val="1"/>
+      <w:numFmt w:val="decimal"/>
+      <w:lvlText w:val="%4."/>
+      <w:lvlJc w:val="left"/>
+      <w:pPr>
+        <w:ind w:left="2880" w:hanging="360"/>
+      </w:pPr>
+    </w:lvl>
+    <w:lvl w:ilvl="4" w:tplc="04150019" w:tentative="1">
+      <w:start w:val="1"/>
+      <w:numFmt w:val="lowerLetter"/>
+      <w:lvlText w:val="%5."/>
+      <w:lvlJc w:val="left"/>
+      <w:pPr>
+        <w:ind w:left="3600" w:hanging="360"/>
+      </w:pPr>
+    </w:lvl>
+    <w:lvl w:ilvl="5" w:tplc="0415001B" w:tentative="1">
+      <w:start w:val="1"/>
+      <w:numFmt w:val="lowerRoman"/>
+      <w:lvlText w:val="%6."/>
+      <w:lvlJc w:val="right"/>
+      <w:pPr>
+        <w:ind w:left="4320" w:hanging="180"/>
+      </w:pPr>
+    </w:lvl>
+    <w:lvl w:ilvl="6" w:tplc="0415000F" w:tentative="1">
+      <w:start w:val="1"/>
+      <w:numFmt w:val="decimal"/>
+      <w:lvlText w:val="%7."/>
+      <w:lvlJc w:val="left"/>
+      <w:pPr>
+        <w:ind w:left="5040" w:hanging="360"/>
+      </w:pPr>
+    </w:lvl>
+    <w:lvl w:ilvl="7" w:tplc="04150019" w:tentative="1">
+      <w:start w:val="1"/>
+      <w:numFmt w:val="lowerLetter"/>
+      <w:lvlText w:val="%8."/>
+      <w:lvlJc w:val="left"/>
+      <w:pPr>
+        <w:ind w:left="5760" w:hanging="360"/>
+      </w:pPr>
+    </w:lvl>
+    <w:lvl w:ilvl="8" w:tplc="0415001B" w:tentative="1">
+      <w:start w:val="1"/>
+      <w:numFmt w:val="lowerRoman"/>
+      <w:lvlText w:val="%9."/>
+      <w:lvlJc w:val="right"/>
+      <w:pPr>
+        <w:ind w:left="6480" w:hanging="180"/>
+      </w:pPr>
+    </w:lvl>
+  </w:abstractNum>
+  <w:abstractNum w:abstractNumId="5">
     <w:nsid w:val="14BC27CC"/>
     <w:multiLevelType w:val="hybridMultilevel"/>
     <w:tmpl w:val="0EDEC536"/>
@@ -2119,7 +3507,7 @@
       </w:rPr>
     </w:lvl>
   </w:abstractNum>
-  <w:abstractNum w:abstractNumId="5">
+  <w:abstractNum w:abstractNumId="6">
     <w:nsid w:val="16851020"/>
     <w:multiLevelType w:val="multilevel"/>
     <w:tmpl w:val="AFE691EA"/>
@@ -2224,7 +3612,7 @@
       </w:rPr>
     </w:lvl>
   </w:abstractNum>
-  <w:abstractNum w:abstractNumId="6">
+  <w:abstractNum w:abstractNumId="7">
     <w:nsid w:val="1FD15980"/>
     <w:multiLevelType w:val="hybridMultilevel"/>
     <w:tmpl w:val="7E724644"/>
@@ -2337,7 +3725,7 @@
       </w:rPr>
     </w:lvl>
   </w:abstractNum>
-  <w:abstractNum w:abstractNumId="7">
+  <w:abstractNum w:abstractNumId="8">
     <w:nsid w:val="204C2F0F"/>
     <w:multiLevelType w:val="hybridMultilevel"/>
     <w:tmpl w:val="0B1C7E76"/>
@@ -2426,7 +3814,7 @@
       </w:pPr>
     </w:lvl>
   </w:abstractNum>
-  <w:abstractNum w:abstractNumId="8">
+  <w:abstractNum w:abstractNumId="9">
     <w:nsid w:val="218112CF"/>
     <w:multiLevelType w:val="hybridMultilevel"/>
     <w:tmpl w:val="99F25598"/>
@@ -2539,7 +3927,7 @@
       </w:rPr>
     </w:lvl>
   </w:abstractNum>
-  <w:abstractNum w:abstractNumId="9">
+  <w:abstractNum w:abstractNumId="10">
     <w:nsid w:val="24102E66"/>
     <w:multiLevelType w:val="multilevel"/>
     <w:tmpl w:val="78AE23C4"/>
@@ -2656,7 +4044,7 @@
       </w:pPr>
     </w:lvl>
   </w:abstractNum>
-  <w:abstractNum w:abstractNumId="10">
+  <w:abstractNum w:abstractNumId="11">
     <w:nsid w:val="28062623"/>
     <w:multiLevelType w:val="hybridMultilevel"/>
     <w:tmpl w:val="FEE41822"/>
@@ -2742,7 +4130,7 @@
       </w:pPr>
     </w:lvl>
   </w:abstractNum>
-  <w:abstractNum w:abstractNumId="11">
+  <w:abstractNum w:abstractNumId="12">
     <w:nsid w:val="28933CA6"/>
     <w:multiLevelType w:val="hybridMultilevel"/>
     <w:tmpl w:val="668EB16E"/>
@@ -2855,11 +4243,11 @@
       </w:rPr>
     </w:lvl>
   </w:abstractNum>
-  <w:abstractNum w:abstractNumId="12">
+  <w:abstractNum w:abstractNumId="13">
     <w:nsid w:val="2C7676A4"/>
     <w:multiLevelType w:val="hybridMultilevel"/>
-    <w:tmpl w:val="E1B6AD6C"/>
-    <w:lvl w:ilvl="0" w:tplc="5820300E">
+    <w:tmpl w:val="75E65A8A"/>
+    <w:lvl w:ilvl="0" w:tplc="D654EAEA">
       <w:start w:val="1"/>
       <w:numFmt w:val="decimal"/>
       <w:lvlText w:val="%1."/>
@@ -2869,7 +4257,8 @@
       </w:pPr>
       <w:rPr>
         <w:rFonts w:hint="default"/>
-        <w:sz w:val="22"/>
+        <w:sz w:val="28"/>
+        <w:szCs w:val="28"/>
       </w:rPr>
     </w:lvl>
     <w:lvl w:ilvl="1" w:tplc="04150019" w:tentative="1">
@@ -2945,7 +4334,7 @@
       </w:pPr>
     </w:lvl>
   </w:abstractNum>
-  <w:abstractNum w:abstractNumId="13">
+  <w:abstractNum w:abstractNumId="14">
     <w:nsid w:val="48C4511B"/>
     <w:multiLevelType w:val="hybridMultilevel"/>
     <w:tmpl w:val="80F0DE9C"/>
@@ -3057,7 +4446,7 @@
       </w:rPr>
     </w:lvl>
   </w:abstractNum>
-  <w:abstractNum w:abstractNumId="14">
+  <w:abstractNum w:abstractNumId="15">
     <w:nsid w:val="4F204465"/>
     <w:multiLevelType w:val="hybridMultilevel"/>
     <w:tmpl w:val="852A44EE"/>
@@ -3170,7 +4559,7 @@
       </w:rPr>
     </w:lvl>
   </w:abstractNum>
-  <w:abstractNum w:abstractNumId="15">
+  <w:abstractNum w:abstractNumId="16">
     <w:nsid w:val="4FDB5D93"/>
     <w:multiLevelType w:val="hybridMultilevel"/>
     <w:tmpl w:val="1DF6DFBC"/>
@@ -3283,7 +4672,7 @@
       </w:rPr>
     </w:lvl>
   </w:abstractNum>
-  <w:abstractNum w:abstractNumId="16">
+  <w:abstractNum w:abstractNumId="17">
     <w:nsid w:val="53331963"/>
     <w:multiLevelType w:val="multilevel"/>
     <w:tmpl w:val="E684D790"/>
@@ -3396,7 +4785,7 @@
       </w:pPr>
     </w:lvl>
   </w:abstractNum>
-  <w:abstractNum w:abstractNumId="17">
+  <w:abstractNum w:abstractNumId="18">
     <w:nsid w:val="6146753E"/>
     <w:multiLevelType w:val="hybridMultilevel"/>
     <w:tmpl w:val="489283AE"/>
@@ -3482,7 +4871,7 @@
       </w:pPr>
     </w:lvl>
   </w:abstractNum>
-  <w:abstractNum w:abstractNumId="18">
+  <w:abstractNum w:abstractNumId="19">
     <w:nsid w:val="620B0D65"/>
     <w:multiLevelType w:val="multilevel"/>
     <w:tmpl w:val="E684D790"/>
@@ -3595,7 +4984,7 @@
       </w:pPr>
     </w:lvl>
   </w:abstractNum>
-  <w:abstractNum w:abstractNumId="19">
+  <w:abstractNum w:abstractNumId="20">
     <w:nsid w:val="6D5A575C"/>
     <w:multiLevelType w:val="hybridMultilevel"/>
     <w:tmpl w:val="47307780"/>
@@ -3681,7 +5070,7 @@
       </w:pPr>
     </w:lvl>
   </w:abstractNum>
-  <w:abstractNum w:abstractNumId="20">
+  <w:abstractNum w:abstractNumId="21">
     <w:nsid w:val="77570965"/>
     <w:multiLevelType w:val="multilevel"/>
     <w:tmpl w:val="2B40A628"/>
@@ -3794,7 +5183,7 @@
       </w:pPr>
     </w:lvl>
   </w:abstractNum>
-  <w:abstractNum w:abstractNumId="21">
+  <w:abstractNum w:abstractNumId="22">
     <w:nsid w:val="77ED0E98"/>
     <w:multiLevelType w:val="multilevel"/>
     <w:tmpl w:val="00A04654"/>
@@ -3898,7 +5287,97 @@
       </w:rPr>
     </w:lvl>
   </w:abstractNum>
-  <w:abstractNum w:abstractNumId="22">
+  <w:abstractNum w:abstractNumId="23">
+    <w:nsid w:val="78E41690"/>
+    <w:multiLevelType w:val="hybridMultilevel"/>
+    <w:tmpl w:val="E1B6AD6C"/>
+    <w:lvl w:ilvl="0" w:tplc="5820300E">
+      <w:start w:val="1"/>
+      <w:numFmt w:val="decimal"/>
+      <w:lvlText w:val="%1."/>
+      <w:lvlJc w:val="left"/>
+      <w:pPr>
+        <w:ind w:left="720" w:hanging="360"/>
+      </w:pPr>
+      <w:rPr>
+        <w:rFonts w:hint="default"/>
+        <w:sz w:val="22"/>
+      </w:rPr>
+    </w:lvl>
+    <w:lvl w:ilvl="1" w:tplc="04150019" w:tentative="1">
+      <w:start w:val="1"/>
+      <w:numFmt w:val="lowerLetter"/>
+      <w:lvlText w:val="%2."/>
+      <w:lvlJc w:val="left"/>
+      <w:pPr>
+        <w:ind w:left="1440" w:hanging="360"/>
+      </w:pPr>
+    </w:lvl>
+    <w:lvl w:ilvl="2" w:tplc="0415001B" w:tentative="1">
+      <w:start w:val="1"/>
+      <w:numFmt w:val="lowerRoman"/>
+      <w:lvlText w:val="%3."/>
+      <w:lvlJc w:val="right"/>
+      <w:pPr>
+        <w:ind w:left="2160" w:hanging="180"/>
+      </w:pPr>
+    </w:lvl>
+    <w:lvl w:ilvl="3" w:tplc="0415000F" w:tentative="1">
+      <w:start w:val="1"/>
+      <w:numFmt w:val="decimal"/>
+      <w:lvlText w:val="%4."/>
+      <w:lvlJc w:val="left"/>
+      <w:pPr>
+        <w:ind w:left="2880" w:hanging="360"/>
+      </w:pPr>
+    </w:lvl>
+    <w:lvl w:ilvl="4" w:tplc="04150019" w:tentative="1">
+      <w:start w:val="1"/>
+      <w:numFmt w:val="lowerLetter"/>
+      <w:lvlText w:val="%5."/>
+      <w:lvlJc w:val="left"/>
+      <w:pPr>
+        <w:ind w:left="3600" w:hanging="360"/>
+      </w:pPr>
+    </w:lvl>
+    <w:lvl w:ilvl="5" w:tplc="0415001B" w:tentative="1">
+      <w:start w:val="1"/>
+      <w:numFmt w:val="lowerRoman"/>
+      <w:lvlText w:val="%6."/>
+      <w:lvlJc w:val="right"/>
+      <w:pPr>
+        <w:ind w:left="4320" w:hanging="180"/>
+      </w:pPr>
+    </w:lvl>
+    <w:lvl w:ilvl="6" w:tplc="0415000F" w:tentative="1">
+      <w:start w:val="1"/>
+      <w:numFmt w:val="decimal"/>
+      <w:lvlText w:val="%7."/>
+      <w:lvlJc w:val="left"/>
+      <w:pPr>
+        <w:ind w:left="5040" w:hanging="360"/>
+      </w:pPr>
+    </w:lvl>
+    <w:lvl w:ilvl="7" w:tplc="04150019" w:tentative="1">
+      <w:start w:val="1"/>
+      <w:numFmt w:val="lowerLetter"/>
+      <w:lvlText w:val="%8."/>
+      <w:lvlJc w:val="left"/>
+      <w:pPr>
+        <w:ind w:left="5760" w:hanging="360"/>
+      </w:pPr>
+    </w:lvl>
+    <w:lvl w:ilvl="8" w:tplc="0415001B" w:tentative="1">
+      <w:start w:val="1"/>
+      <w:numFmt w:val="lowerRoman"/>
+      <w:lvlText w:val="%9."/>
+      <w:lvlJc w:val="right"/>
+      <w:pPr>
+        <w:ind w:left="6480" w:hanging="180"/>
+      </w:pPr>
+    </w:lvl>
+  </w:abstractNum>
+  <w:abstractNum w:abstractNumId="24">
     <w:nsid w:val="7A7C29C2"/>
     <w:multiLevelType w:val="multilevel"/>
     <w:tmpl w:val="8304A746"/>
@@ -4011,7 +5490,7 @@
       </w:pPr>
     </w:lvl>
   </w:abstractNum>
-  <w:abstractNum w:abstractNumId="23">
+  <w:abstractNum w:abstractNumId="25">
     <w:nsid w:val="7EBA7D70"/>
     <w:multiLevelType w:val="multilevel"/>
     <w:tmpl w:val="E684D790"/>
@@ -4128,73 +5607,79 @@
     <w:abstractNumId w:val="3"/>
   </w:num>
   <w:num w:numId="2">
-    <w:abstractNumId w:val="13"/>
+    <w:abstractNumId w:val="14"/>
   </w:num>
   <w:num w:numId="3">
-    <w:abstractNumId w:val="4"/>
+    <w:abstractNumId w:val="5"/>
   </w:num>
   <w:num w:numId="4">
-    <w:abstractNumId w:val="20"/>
+    <w:abstractNumId w:val="21"/>
   </w:num>
   <w:num w:numId="5">
-    <w:abstractNumId w:val="23"/>
+    <w:abstractNumId w:val="25"/>
   </w:num>
   <w:num w:numId="6">
+    <w:abstractNumId w:val="17"/>
+  </w:num>
+  <w:num w:numId="7">
+    <w:abstractNumId w:val="19"/>
+  </w:num>
+  <w:num w:numId="8">
+    <w:abstractNumId w:val="22"/>
+  </w:num>
+  <w:num w:numId="9">
+    <w:abstractNumId w:val="6"/>
+  </w:num>
+  <w:num w:numId="10">
+    <w:abstractNumId w:val="24"/>
+  </w:num>
+  <w:num w:numId="11">
+    <w:abstractNumId w:val="10"/>
+  </w:num>
+  <w:num w:numId="12">
+    <w:abstractNumId w:val="12"/>
+  </w:num>
+  <w:num w:numId="13">
+    <w:abstractNumId w:val="9"/>
+  </w:num>
+  <w:num w:numId="14">
+    <w:abstractNumId w:val="18"/>
+  </w:num>
+  <w:num w:numId="15">
     <w:abstractNumId w:val="16"/>
   </w:num>
-  <w:num w:numId="7">
-    <w:abstractNumId w:val="18"/>
-  </w:num>
-  <w:num w:numId="8">
-    <w:abstractNumId w:val="21"/>
-  </w:num>
-  <w:num w:numId="9">
-    <w:abstractNumId w:val="5"/>
-  </w:num>
-  <w:num w:numId="10">
-    <w:abstractNumId w:val="22"/>
-  </w:num>
-  <w:num w:numId="11">
-    <w:abstractNumId w:val="9"/>
-  </w:num>
-  <w:num w:numId="12">
-    <w:abstractNumId w:val="11"/>
-  </w:num>
-  <w:num w:numId="13">
-    <w:abstractNumId w:val="8"/>
-  </w:num>
-  <w:num w:numId="14">
-    <w:abstractNumId w:val="17"/>
-  </w:num>
-  <w:num w:numId="15">
+  <w:num w:numId="16">
     <w:abstractNumId w:val="15"/>
   </w:num>
-  <w:num w:numId="16">
-    <w:abstractNumId w:val="14"/>
-  </w:num>
   <w:num w:numId="17">
-    <w:abstractNumId w:val="10"/>
+    <w:abstractNumId w:val="11"/>
   </w:num>
   <w:num w:numId="18">
     <w:abstractNumId w:val="2"/>
   </w:num>
   <w:num w:numId="19">
-    <w:abstractNumId w:val="6"/>
+    <w:abstractNumId w:val="7"/>
   </w:num>
   <w:num w:numId="20">
-    <w:abstractNumId w:val="19"/>
+    <w:abstractNumId w:val="20"/>
   </w:num>
   <w:num w:numId="21">
     <w:abstractNumId w:val="0"/>
   </w:num>
   <w:num w:numId="22">
-    <w:abstractNumId w:val="7"/>
+    <w:abstractNumId w:val="8"/>
   </w:num>
   <w:num w:numId="23">
     <w:abstractNumId w:val="1"/>
   </w:num>
   <w:num w:numId="24">
-    <w:abstractNumId w:val="12"/>
+    <w:abstractNumId w:val="13"/>
+  </w:num>
+  <w:num w:numId="25">
+    <w:abstractNumId w:val="23"/>
+  </w:num>
+  <w:num w:numId="26">
+    <w:abstractNumId w:val="4"/>
   </w:num>
 </w:numbering>
 </file>
@@ -5127,7 +6612,7 @@
 </file>
 
 <file path=customXml/itemProps1.xml><?xml version="1.0" encoding="utf-8"?>
-<ds:datastoreItem xmlns:ds="http://schemas.openxmlformats.org/officeDocument/2006/customXml" ds:itemID="{838F8315-7110-44EC-AA60-98F064ABD60E}">
+<ds:datastoreItem xmlns:ds="http://schemas.openxmlformats.org/officeDocument/2006/customXml" ds:itemID="{D2B07CC6-3251-4867-8683-46A10B8357B6}">
   <ds:schemaRefs>
     <ds:schemaRef ds:uri="http://schemas.openxmlformats.org/officeDocument/2006/bibliography"/>
   </ds:schemaRefs>

</xml_diff>